<commit_message>
Updates to BMCC Class notes week 2 class 2
</commit_message>
<xml_diff>
--- a/Additional documentation/Grading Criteria for Presentations.docx
+++ b/Additional documentation/Grading Criteria for Presentations.docx
@@ -1,6 +1,6 @@
 
 <file path=word/document.xml><?xml version="1.0" encoding="utf-8"?>
-<w:document xmlns:wpc="http://schemas.microsoft.com/office/word/2010/wordprocessingCanvas" xmlns:mc="http://schemas.openxmlformats.org/markup-compatibility/2006" xmlns:o="urn:schemas-microsoft-com:office:office" xmlns:r="http://schemas.openxmlformats.org/officeDocument/2006/relationships" xmlns:m="http://schemas.openxmlformats.org/officeDocument/2006/math" xmlns:v="urn:schemas-microsoft-com:vml" xmlns:wp14="http://schemas.microsoft.com/office/word/2010/wordprocessingDrawing" xmlns:wp="http://schemas.openxmlformats.org/drawingml/2006/wordprocessingDrawing" xmlns:w10="urn:schemas-microsoft-com:office:word" xmlns:w="http://schemas.openxmlformats.org/wordprocessingml/2006/main" xmlns:w14="http://schemas.microsoft.com/office/word/2010/wordml" xmlns:w15="http://schemas.microsoft.com/office/word/2012/wordml" xmlns:wpg="http://schemas.microsoft.com/office/word/2010/wordprocessingGroup" xmlns:wpi="http://schemas.microsoft.com/office/word/2010/wordprocessingInk" xmlns:wne="http://schemas.microsoft.com/office/word/2006/wordml" xmlns:wps="http://schemas.microsoft.com/office/word/2010/wordprocessingShape" mc:Ignorable="w14 w15 wp14">
+<w:document xmlns:wpc="http://schemas.microsoft.com/office/word/2010/wordprocessingCanvas" xmlns:mo="http://schemas.microsoft.com/office/mac/office/2008/main" xmlns:mc="http://schemas.openxmlformats.org/markup-compatibility/2006" xmlns:mv="urn:schemas-microsoft-com:mac:vml" xmlns:o="urn:schemas-microsoft-com:office:office" xmlns:r="http://schemas.openxmlformats.org/officeDocument/2006/relationships" xmlns:m="http://schemas.openxmlformats.org/officeDocument/2006/math" xmlns:v="urn:schemas-microsoft-com:vml" xmlns:wp14="http://schemas.microsoft.com/office/word/2010/wordprocessingDrawing" xmlns:wp="http://schemas.openxmlformats.org/drawingml/2006/wordprocessingDrawing" xmlns:w10="urn:schemas-microsoft-com:office:word" xmlns:w="http://schemas.openxmlformats.org/wordprocessingml/2006/main" xmlns:w14="http://schemas.microsoft.com/office/word/2010/wordml" xmlns:wpg="http://schemas.microsoft.com/office/word/2010/wordprocessingGroup" xmlns:wpi="http://schemas.microsoft.com/office/word/2010/wordprocessingInk" xmlns:wne="http://schemas.microsoft.com/office/word/2006/wordml" xmlns:wps="http://schemas.microsoft.com/office/word/2010/wordprocessingShape" mc:Ignorable="w14 wp14">
   <w:body>
     <w:p>
       <w:pPr>
@@ -11,6 +11,8 @@
           <w:szCs w:val="28"/>
         </w:rPr>
       </w:pPr>
+      <w:bookmarkStart w:id="0" w:name="_GoBack"/>
+      <w:bookmarkEnd w:id="0"/>
       <w:r>
         <w:rPr>
           <w:rFonts w:eastAsia="Arial" w:cs="Arial"/>
@@ -1002,8 +1004,6 @@
                 <w:rFonts w:eastAsia="Arial" w:cs="Arial"/>
               </w:rPr>
             </w:pPr>
-            <w:bookmarkStart w:id="0" w:name="_GoBack"/>
-            <w:bookmarkEnd w:id="0"/>
             <w:r>
               <w:rPr>
                 <w:rFonts w:eastAsia="Arial" w:cs="Arial"/>
@@ -1061,8 +1061,8 @@
 </file>
 
 <file path=word/numbering.xml><?xml version="1.0" encoding="utf-8"?>
-<w:numbering xmlns:wpc="http://schemas.microsoft.com/office/word/2010/wordprocessingCanvas" xmlns:mc="http://schemas.openxmlformats.org/markup-compatibility/2006" xmlns:o="urn:schemas-microsoft-com:office:office" xmlns:r="http://schemas.openxmlformats.org/officeDocument/2006/relationships" xmlns:m="http://schemas.openxmlformats.org/officeDocument/2006/math" xmlns:v="urn:schemas-microsoft-com:vml" xmlns:wp14="http://schemas.microsoft.com/office/word/2010/wordprocessingDrawing" xmlns:wp="http://schemas.openxmlformats.org/drawingml/2006/wordprocessingDrawing" xmlns:w10="urn:schemas-microsoft-com:office:word" xmlns:w="http://schemas.openxmlformats.org/wordprocessingml/2006/main" xmlns:w14="http://schemas.microsoft.com/office/word/2010/wordml" xmlns:w15="http://schemas.microsoft.com/office/word/2012/wordml" xmlns:wpg="http://schemas.microsoft.com/office/word/2010/wordprocessingGroup" xmlns:wpi="http://schemas.microsoft.com/office/word/2010/wordprocessingInk" xmlns:wne="http://schemas.microsoft.com/office/word/2006/wordml" xmlns:wps="http://schemas.microsoft.com/office/word/2010/wordprocessingShape" mc:Ignorable="w14 w15 wp14">
-  <w:abstractNum w:abstractNumId="0" w15:restartNumberingAfterBreak="0">
+<w:numbering xmlns:wpc="http://schemas.microsoft.com/office/word/2010/wordprocessingCanvas" xmlns:mo="http://schemas.microsoft.com/office/mac/office/2008/main" xmlns:mc="http://schemas.openxmlformats.org/markup-compatibility/2006" xmlns:mv="urn:schemas-microsoft-com:mac:vml" xmlns:o="urn:schemas-microsoft-com:office:office" xmlns:r="http://schemas.openxmlformats.org/officeDocument/2006/relationships" xmlns:m="http://schemas.openxmlformats.org/officeDocument/2006/math" xmlns:v="urn:schemas-microsoft-com:vml" xmlns:wp14="http://schemas.microsoft.com/office/word/2010/wordprocessingDrawing" xmlns:wp="http://schemas.openxmlformats.org/drawingml/2006/wordprocessingDrawing" xmlns:w10="urn:schemas-microsoft-com:office:word" xmlns:w="http://schemas.openxmlformats.org/wordprocessingml/2006/main" xmlns:w14="http://schemas.microsoft.com/office/word/2010/wordml" xmlns:wpg="http://schemas.microsoft.com/office/word/2010/wordprocessingGroup" xmlns:wpi="http://schemas.microsoft.com/office/word/2010/wordprocessingInk" xmlns:wne="http://schemas.microsoft.com/office/word/2006/wordml" xmlns:wps="http://schemas.microsoft.com/office/word/2010/wordprocessingShape" mc:Ignorable="w14 wp14">
+  <w:abstractNum w:abstractNumId="0">
     <w:nsid w:val="225A0B05"/>
     <w:multiLevelType w:val="hybridMultilevel"/>
     <w:tmpl w:val="5CB64704"/>
@@ -1151,7 +1151,7 @@
       </w:pPr>
     </w:lvl>
   </w:abstractNum>
-  <w:abstractNum w:abstractNumId="1" w15:restartNumberingAfterBreak="0">
+  <w:abstractNum w:abstractNumId="1">
     <w:nsid w:val="4F8A216B"/>
     <w:multiLevelType w:val="hybridMultilevel"/>
     <w:tmpl w:val="35A8B7F0"/>
@@ -1250,7 +1250,7 @@
 </file>
 
 <file path=word/styles.xml><?xml version="1.0" encoding="utf-8"?>
-<w:styles xmlns:mc="http://schemas.openxmlformats.org/markup-compatibility/2006" xmlns:r="http://schemas.openxmlformats.org/officeDocument/2006/relationships" xmlns:w="http://schemas.openxmlformats.org/wordprocessingml/2006/main" xmlns:w14="http://schemas.microsoft.com/office/word/2010/wordml" xmlns:w15="http://schemas.microsoft.com/office/word/2012/wordml" mc:Ignorable="w14 w15">
+<w:styles xmlns:mc="http://schemas.openxmlformats.org/markup-compatibility/2006" xmlns:r="http://schemas.openxmlformats.org/officeDocument/2006/relationships" xmlns:w="http://schemas.openxmlformats.org/wordprocessingml/2006/main" xmlns:w14="http://schemas.microsoft.com/office/word/2010/wordml" mc:Ignorable="w14">
   <w:docDefaults>
     <w:rPrDefault>
       <w:rPr>
@@ -1266,378 +1266,153 @@
       </w:pPr>
     </w:pPrDefault>
   </w:docDefaults>
-  <w:latentStyles w:defLockedState="0" w:defUIPriority="99" w:defSemiHidden="0" w:defUnhideWhenUsed="0" w:defQFormat="0" w:count="371">
-    <w:lsdException w:name="Normal" w:uiPriority="0" w:qFormat="1"/>
-    <w:lsdException w:name="heading 1" w:uiPriority="9" w:qFormat="1"/>
-    <w:lsdException w:name="heading 2" w:semiHidden="1" w:uiPriority="9" w:unhideWhenUsed="1" w:qFormat="1"/>
-    <w:lsdException w:name="heading 3" w:semiHidden="1" w:uiPriority="9" w:unhideWhenUsed="1" w:qFormat="1"/>
-    <w:lsdException w:name="heading 4" w:semiHidden="1" w:uiPriority="9" w:unhideWhenUsed="1" w:qFormat="1"/>
-    <w:lsdException w:name="heading 5" w:semiHidden="1" w:uiPriority="9" w:unhideWhenUsed="1" w:qFormat="1"/>
-    <w:lsdException w:name="heading 6" w:semiHidden="1" w:uiPriority="9" w:unhideWhenUsed="1" w:qFormat="1"/>
-    <w:lsdException w:name="heading 7" w:semiHidden="1" w:uiPriority="9" w:unhideWhenUsed="1" w:qFormat="1"/>
-    <w:lsdException w:name="heading 8" w:semiHidden="1" w:uiPriority="9" w:unhideWhenUsed="1" w:qFormat="1"/>
-    <w:lsdException w:name="heading 9" w:semiHidden="1" w:uiPriority="9" w:unhideWhenUsed="1" w:qFormat="1"/>
-    <w:lsdException w:name="index 1" w:semiHidden="1" w:unhideWhenUsed="1"/>
-    <w:lsdException w:name="index 2" w:semiHidden="1" w:unhideWhenUsed="1"/>
-    <w:lsdException w:name="index 3" w:semiHidden="1" w:unhideWhenUsed="1"/>
-    <w:lsdException w:name="index 4" w:semiHidden="1" w:unhideWhenUsed="1"/>
-    <w:lsdException w:name="index 5" w:semiHidden="1" w:unhideWhenUsed="1"/>
-    <w:lsdException w:name="index 6" w:semiHidden="1" w:unhideWhenUsed="1"/>
-    <w:lsdException w:name="index 7" w:semiHidden="1" w:unhideWhenUsed="1"/>
-    <w:lsdException w:name="index 8" w:semiHidden="1" w:unhideWhenUsed="1"/>
-    <w:lsdException w:name="index 9" w:semiHidden="1" w:unhideWhenUsed="1"/>
-    <w:lsdException w:name="toc 1" w:semiHidden="1" w:uiPriority="39" w:unhideWhenUsed="1"/>
-    <w:lsdException w:name="toc 2" w:semiHidden="1" w:uiPriority="39" w:unhideWhenUsed="1"/>
-    <w:lsdException w:name="toc 3" w:semiHidden="1" w:uiPriority="39" w:unhideWhenUsed="1"/>
-    <w:lsdException w:name="toc 4" w:semiHidden="1" w:uiPriority="39" w:unhideWhenUsed="1"/>
-    <w:lsdException w:name="toc 5" w:semiHidden="1" w:uiPriority="39" w:unhideWhenUsed="1"/>
-    <w:lsdException w:name="toc 6" w:semiHidden="1" w:uiPriority="39" w:unhideWhenUsed="1"/>
-    <w:lsdException w:name="toc 7" w:semiHidden="1" w:uiPriority="39" w:unhideWhenUsed="1"/>
-    <w:lsdException w:name="toc 8" w:semiHidden="1" w:uiPriority="39" w:unhideWhenUsed="1"/>
-    <w:lsdException w:name="toc 9" w:semiHidden="1" w:uiPriority="39" w:unhideWhenUsed="1"/>
-    <w:lsdException w:name="Normal Indent" w:semiHidden="1" w:unhideWhenUsed="1"/>
-    <w:lsdException w:name="footnote text" w:semiHidden="1" w:unhideWhenUsed="1"/>
-    <w:lsdException w:name="annotation text" w:semiHidden="1" w:unhideWhenUsed="1"/>
-    <w:lsdException w:name="header" w:semiHidden="1" w:unhideWhenUsed="1"/>
-    <w:lsdException w:name="footer" w:semiHidden="1" w:unhideWhenUsed="1"/>
-    <w:lsdException w:name="index heading" w:semiHidden="1" w:unhideWhenUsed="1"/>
-    <w:lsdException w:name="caption" w:semiHidden="1" w:uiPriority="35" w:unhideWhenUsed="1" w:qFormat="1"/>
-    <w:lsdException w:name="table of figures" w:semiHidden="1" w:unhideWhenUsed="1"/>
-    <w:lsdException w:name="envelope address" w:semiHidden="1" w:unhideWhenUsed="1"/>
-    <w:lsdException w:name="envelope return" w:semiHidden="1" w:unhideWhenUsed="1"/>
-    <w:lsdException w:name="footnote reference" w:semiHidden="1" w:unhideWhenUsed="1"/>
-    <w:lsdException w:name="annotation reference" w:semiHidden="1" w:unhideWhenUsed="1"/>
-    <w:lsdException w:name="line number" w:semiHidden="1" w:unhideWhenUsed="1"/>
-    <w:lsdException w:name="page number" w:semiHidden="1" w:unhideWhenUsed="1"/>
-    <w:lsdException w:name="endnote reference" w:semiHidden="1" w:unhideWhenUsed="1"/>
-    <w:lsdException w:name="endnote text" w:semiHidden="1" w:unhideWhenUsed="1"/>
-    <w:lsdException w:name="table of authorities" w:semiHidden="1" w:unhideWhenUsed="1"/>
-    <w:lsdException w:name="macro" w:semiHidden="1" w:unhideWhenUsed="1"/>
-    <w:lsdException w:name="toa heading" w:semiHidden="1" w:unhideWhenUsed="1"/>
-    <w:lsdException w:name="List" w:semiHidden="1" w:unhideWhenUsed="1"/>
-    <w:lsdException w:name="List Bullet" w:semiHidden="1" w:unhideWhenUsed="1"/>
-    <w:lsdException w:name="List Number" w:semiHidden="1" w:unhideWhenUsed="1"/>
-    <w:lsdException w:name="List 2" w:semiHidden="1" w:unhideWhenUsed="1"/>
-    <w:lsdException w:name="List 3" w:semiHidden="1" w:unhideWhenUsed="1"/>
-    <w:lsdException w:name="List 4" w:semiHidden="1" w:unhideWhenUsed="1"/>
-    <w:lsdException w:name="List 5" w:semiHidden="1" w:unhideWhenUsed="1"/>
-    <w:lsdException w:name="List Bullet 2" w:semiHidden="1" w:unhideWhenUsed="1"/>
-    <w:lsdException w:name="List Bullet 3" w:semiHidden="1" w:unhideWhenUsed="1"/>
-    <w:lsdException w:name="List Bullet 4" w:semiHidden="1" w:unhideWhenUsed="1"/>
-    <w:lsdException w:name="List Bullet 5" w:semiHidden="1" w:unhideWhenUsed="1"/>
-    <w:lsdException w:name="List Number 2" w:semiHidden="1" w:unhideWhenUsed="1"/>
-    <w:lsdException w:name="List Number 3" w:semiHidden="1" w:unhideWhenUsed="1"/>
-    <w:lsdException w:name="List Number 4" w:semiHidden="1" w:unhideWhenUsed="1"/>
-    <w:lsdException w:name="List Number 5" w:semiHidden="1" w:unhideWhenUsed="1"/>
-    <w:lsdException w:name="Title" w:uiPriority="10" w:qFormat="1"/>
-    <w:lsdException w:name="Closing" w:semiHidden="1" w:unhideWhenUsed="1"/>
-    <w:lsdException w:name="Signature" w:semiHidden="1" w:unhideWhenUsed="1"/>
-    <w:lsdException w:name="Default Paragraph Font" w:semiHidden="1" w:uiPriority="1" w:unhideWhenUsed="1"/>
-    <w:lsdException w:name="Body Text" w:semiHidden="1" w:unhideWhenUsed="1"/>
-    <w:lsdException w:name="Body Text Indent" w:semiHidden="1" w:unhideWhenUsed="1"/>
-    <w:lsdException w:name="List Continue" w:semiHidden="1" w:unhideWhenUsed="1"/>
-    <w:lsdException w:name="List Continue 2" w:semiHidden="1" w:unhideWhenUsed="1"/>
-    <w:lsdException w:name="List Continue 3" w:semiHidden="1" w:unhideWhenUsed="1"/>
-    <w:lsdException w:name="List Continue 4" w:semiHidden="1" w:unhideWhenUsed="1"/>
-    <w:lsdException w:name="List Continue 5" w:semiHidden="1" w:unhideWhenUsed="1"/>
-    <w:lsdException w:name="Message Header" w:semiHidden="1" w:unhideWhenUsed="1"/>
-    <w:lsdException w:name="Subtitle" w:uiPriority="11" w:qFormat="1"/>
-    <w:lsdException w:name="Salutation" w:semiHidden="1" w:unhideWhenUsed="1"/>
-    <w:lsdException w:name="Date" w:semiHidden="1" w:unhideWhenUsed="1"/>
-    <w:lsdException w:name="Body Text First Indent" w:semiHidden="1" w:unhideWhenUsed="1"/>
-    <w:lsdException w:name="Body Text First Indent 2" w:semiHidden="1" w:unhideWhenUsed="1"/>
-    <w:lsdException w:name="Note Heading" w:semiHidden="1" w:unhideWhenUsed="1"/>
-    <w:lsdException w:name="Body Text 2" w:semiHidden="1" w:unhideWhenUsed="1"/>
-    <w:lsdException w:name="Body Text 3" w:semiHidden="1" w:unhideWhenUsed="1"/>
-    <w:lsdException w:name="Body Text Indent 2" w:semiHidden="1" w:unhideWhenUsed="1"/>
-    <w:lsdException w:name="Body Text Indent 3" w:semiHidden="1" w:unhideWhenUsed="1"/>
-    <w:lsdException w:name="Block Text" w:semiHidden="1" w:unhideWhenUsed="1"/>
-    <w:lsdException w:name="Hyperlink" w:semiHidden="1" w:unhideWhenUsed="1"/>
-    <w:lsdException w:name="FollowedHyperlink" w:semiHidden="1" w:unhideWhenUsed="1"/>
-    <w:lsdException w:name="Strong" w:uiPriority="22" w:qFormat="1"/>
-    <w:lsdException w:name="Emphasis" w:uiPriority="20" w:qFormat="1"/>
-    <w:lsdException w:name="Document Map" w:semiHidden="1" w:unhideWhenUsed="1"/>
-    <w:lsdException w:name="Plain Text" w:semiHidden="1" w:unhideWhenUsed="1"/>
-    <w:lsdException w:name="E-mail Signature" w:semiHidden="1" w:unhideWhenUsed="1"/>
-    <w:lsdException w:name="HTML Top of Form" w:semiHidden="1" w:unhideWhenUsed="1"/>
-    <w:lsdException w:name="HTML Bottom of Form" w:semiHidden="1" w:unhideWhenUsed="1"/>
-    <w:lsdException w:name="Normal (Web)" w:semiHidden="1" w:unhideWhenUsed="1"/>
-    <w:lsdException w:name="HTML Acronym" w:semiHidden="1" w:unhideWhenUsed="1"/>
-    <w:lsdException w:name="HTML Address" w:semiHidden="1" w:unhideWhenUsed="1"/>
-    <w:lsdException w:name="HTML Cite" w:semiHidden="1" w:unhideWhenUsed="1"/>
-    <w:lsdException w:name="HTML Code" w:semiHidden="1" w:unhideWhenUsed="1"/>
-    <w:lsdException w:name="HTML Definition" w:semiHidden="1" w:unhideWhenUsed="1"/>
-    <w:lsdException w:name="HTML Keyboard" w:semiHidden="1" w:unhideWhenUsed="1"/>
-    <w:lsdException w:name="HTML Preformatted" w:semiHidden="1" w:unhideWhenUsed="1"/>
-    <w:lsdException w:name="HTML Sample" w:semiHidden="1" w:unhideWhenUsed="1"/>
-    <w:lsdException w:name="HTML Typewriter" w:semiHidden="1" w:unhideWhenUsed="1"/>
-    <w:lsdException w:name="HTML Variable" w:semiHidden="1" w:unhideWhenUsed="1"/>
-    <w:lsdException w:name="Normal Table" w:semiHidden="1" w:unhideWhenUsed="1"/>
-    <w:lsdException w:name="annotation subject" w:semiHidden="1" w:unhideWhenUsed="1"/>
-    <w:lsdException w:name="No List" w:semiHidden="1" w:unhideWhenUsed="1"/>
-    <w:lsdException w:name="Outline List 1" w:semiHidden="1" w:unhideWhenUsed="1"/>
-    <w:lsdException w:name="Outline List 2" w:semiHidden="1" w:unhideWhenUsed="1"/>
-    <w:lsdException w:name="Outline List 3" w:semiHidden="1" w:unhideWhenUsed="1"/>
-    <w:lsdException w:name="Table Simple 1" w:semiHidden="1" w:unhideWhenUsed="1"/>
-    <w:lsdException w:name="Table Simple 2" w:semiHidden="1" w:unhideWhenUsed="1"/>
-    <w:lsdException w:name="Table Simple 3" w:semiHidden="1" w:unhideWhenUsed="1"/>
-    <w:lsdException w:name="Table Classic 1" w:semiHidden="1" w:unhideWhenUsed="1"/>
-    <w:lsdException w:name="Table Classic 2" w:semiHidden="1" w:unhideWhenUsed="1"/>
-    <w:lsdException w:name="Table Classic 3" w:semiHidden="1" w:unhideWhenUsed="1"/>
-    <w:lsdException w:name="Table Classic 4" w:semiHidden="1" w:unhideWhenUsed="1"/>
-    <w:lsdException w:name="Table Colorful 1" w:semiHidden="1" w:unhideWhenUsed="1"/>
-    <w:lsdException w:name="Table Colorful 2" w:semiHidden="1" w:unhideWhenUsed="1"/>
-    <w:lsdException w:name="Table Colorful 3" w:semiHidden="1" w:unhideWhenUsed="1"/>
-    <w:lsdException w:name="Table Columns 1" w:semiHidden="1" w:unhideWhenUsed="1"/>
-    <w:lsdException w:name="Table Columns 2" w:semiHidden="1" w:unhideWhenUsed="1"/>
-    <w:lsdException w:name="Table Columns 3" w:semiHidden="1" w:unhideWhenUsed="1"/>
-    <w:lsdException w:name="Table Columns 4" w:semiHidden="1" w:unhideWhenUsed="1"/>
-    <w:lsdException w:name="Table Columns 5" w:semiHidden="1" w:unhideWhenUsed="1"/>
-    <w:lsdException w:name="Table Grid 1" w:semiHidden="1" w:unhideWhenUsed="1"/>
-    <w:lsdException w:name="Table Grid 2" w:semiHidden="1" w:unhideWhenUsed="1"/>
-    <w:lsdException w:name="Table Grid 3" w:semiHidden="1" w:unhideWhenUsed="1"/>
-    <w:lsdException w:name="Table Grid 4" w:semiHidden="1" w:unhideWhenUsed="1"/>
-    <w:lsdException w:name="Table Grid 5" w:semiHidden="1" w:unhideWhenUsed="1"/>
-    <w:lsdException w:name="Table Grid 6" w:semiHidden="1" w:unhideWhenUsed="1"/>
-    <w:lsdException w:name="Table Grid 7" w:semiHidden="1" w:unhideWhenUsed="1"/>
-    <w:lsdException w:name="Table Grid 8" w:semiHidden="1" w:unhideWhenUsed="1"/>
-    <w:lsdException w:name="Table List 1" w:semiHidden="1" w:unhideWhenUsed="1"/>
-    <w:lsdException w:name="Table List 2" w:semiHidden="1" w:unhideWhenUsed="1"/>
-    <w:lsdException w:name="Table List 3" w:semiHidden="1" w:unhideWhenUsed="1"/>
-    <w:lsdException w:name="Table List 4" w:semiHidden="1" w:unhideWhenUsed="1"/>
-    <w:lsdException w:name="Table List 5" w:semiHidden="1" w:unhideWhenUsed="1"/>
-    <w:lsdException w:name="Table List 6" w:semiHidden="1" w:unhideWhenUsed="1"/>
-    <w:lsdException w:name="Table List 7" w:semiHidden="1" w:unhideWhenUsed="1"/>
-    <w:lsdException w:name="Table List 8" w:semiHidden="1" w:unhideWhenUsed="1"/>
-    <w:lsdException w:name="Table 3D effects 1" w:semiHidden="1" w:unhideWhenUsed="1"/>
-    <w:lsdException w:name="Table 3D effects 2" w:semiHidden="1" w:unhideWhenUsed="1"/>
-    <w:lsdException w:name="Table 3D effects 3" w:semiHidden="1" w:unhideWhenUsed="1"/>
-    <w:lsdException w:name="Table Contemporary" w:semiHidden="1" w:unhideWhenUsed="1"/>
-    <w:lsdException w:name="Table Elegant" w:semiHidden="1" w:unhideWhenUsed="1"/>
-    <w:lsdException w:name="Table Professional" w:semiHidden="1" w:unhideWhenUsed="1"/>
-    <w:lsdException w:name="Table Subtle 1" w:semiHidden="1" w:unhideWhenUsed="1"/>
-    <w:lsdException w:name="Table Subtle 2" w:semiHidden="1" w:unhideWhenUsed="1"/>
-    <w:lsdException w:name="Table Web 1" w:semiHidden="1" w:unhideWhenUsed="1"/>
-    <w:lsdException w:name="Table Web 2" w:semiHidden="1" w:unhideWhenUsed="1"/>
-    <w:lsdException w:name="Table Web 3" w:semiHidden="1" w:unhideWhenUsed="1"/>
-    <w:lsdException w:name="Balloon Text" w:semiHidden="1" w:unhideWhenUsed="1"/>
-    <w:lsdException w:name="Table Grid" w:uiPriority="39"/>
-    <w:lsdException w:name="Table Theme" w:semiHidden="1" w:unhideWhenUsed="1"/>
-    <w:lsdException w:name="Placeholder Text" w:semiHidden="1"/>
-    <w:lsdException w:name="No Spacing" w:uiPriority="1" w:qFormat="1"/>
-    <w:lsdException w:name="Light Shading" w:uiPriority="60"/>
-    <w:lsdException w:name="Light List" w:uiPriority="61"/>
-    <w:lsdException w:name="Light Grid" w:uiPriority="62"/>
-    <w:lsdException w:name="Medium Shading 1" w:uiPriority="63"/>
-    <w:lsdException w:name="Medium Shading 2" w:uiPriority="64"/>
-    <w:lsdException w:name="Medium List 1" w:uiPriority="65"/>
-    <w:lsdException w:name="Medium List 2" w:uiPriority="66"/>
-    <w:lsdException w:name="Medium Grid 1" w:uiPriority="67"/>
-    <w:lsdException w:name="Medium Grid 2" w:uiPriority="68"/>
-    <w:lsdException w:name="Medium Grid 3" w:uiPriority="69"/>
-    <w:lsdException w:name="Dark List" w:uiPriority="70"/>
-    <w:lsdException w:name="Colorful Shading" w:uiPriority="71"/>
-    <w:lsdException w:name="Colorful List" w:uiPriority="72"/>
-    <w:lsdException w:name="Colorful Grid" w:uiPriority="73"/>
-    <w:lsdException w:name="Light Shading Accent 1" w:uiPriority="60"/>
-    <w:lsdException w:name="Light List Accent 1" w:uiPriority="61"/>
-    <w:lsdException w:name="Light Grid Accent 1" w:uiPriority="62"/>
-    <w:lsdException w:name="Medium Shading 1 Accent 1" w:uiPriority="63"/>
-    <w:lsdException w:name="Medium Shading 2 Accent 1" w:uiPriority="64"/>
-    <w:lsdException w:name="Medium List 1 Accent 1" w:uiPriority="65"/>
-    <w:lsdException w:name="Revision" w:semiHidden="1"/>
-    <w:lsdException w:name="List Paragraph" w:uiPriority="34" w:qFormat="1"/>
-    <w:lsdException w:name="Quote" w:uiPriority="29" w:qFormat="1"/>
-    <w:lsdException w:name="Intense Quote" w:uiPriority="30" w:qFormat="1"/>
-    <w:lsdException w:name="Medium List 2 Accent 1" w:uiPriority="66"/>
-    <w:lsdException w:name="Medium Grid 1 Accent 1" w:uiPriority="67"/>
-    <w:lsdException w:name="Medium Grid 2 Accent 1" w:uiPriority="68"/>
-    <w:lsdException w:name="Medium Grid 3 Accent 1" w:uiPriority="69"/>
-    <w:lsdException w:name="Dark List Accent 1" w:uiPriority="70"/>
-    <w:lsdException w:name="Colorful Shading Accent 1" w:uiPriority="71"/>
-    <w:lsdException w:name="Colorful List Accent 1" w:uiPriority="72"/>
-    <w:lsdException w:name="Colorful Grid Accent 1" w:uiPriority="73"/>
-    <w:lsdException w:name="Light Shading Accent 2" w:uiPriority="60"/>
-    <w:lsdException w:name="Light List Accent 2" w:uiPriority="61"/>
-    <w:lsdException w:name="Light Grid Accent 2" w:uiPriority="62"/>
-    <w:lsdException w:name="Medium Shading 1 Accent 2" w:uiPriority="63"/>
-    <w:lsdException w:name="Medium Shading 2 Accent 2" w:uiPriority="64"/>
-    <w:lsdException w:name="Medium List 1 Accent 2" w:uiPriority="65"/>
-    <w:lsdException w:name="Medium List 2 Accent 2" w:uiPriority="66"/>
-    <w:lsdException w:name="Medium Grid 1 Accent 2" w:uiPriority="67"/>
-    <w:lsdException w:name="Medium Grid 2 Accent 2" w:uiPriority="68"/>
-    <w:lsdException w:name="Medium Grid 3 Accent 2" w:uiPriority="69"/>
-    <w:lsdException w:name="Dark List Accent 2" w:uiPriority="70"/>
-    <w:lsdException w:name="Colorful Shading Accent 2" w:uiPriority="71"/>
-    <w:lsdException w:name="Colorful List Accent 2" w:uiPriority="72"/>
-    <w:lsdException w:name="Colorful Grid Accent 2" w:uiPriority="73"/>
-    <w:lsdException w:name="Light Shading Accent 3" w:uiPriority="60"/>
-    <w:lsdException w:name="Light List Accent 3" w:uiPriority="61"/>
-    <w:lsdException w:name="Light Grid Accent 3" w:uiPriority="62"/>
-    <w:lsdException w:name="Medium Shading 1 Accent 3" w:uiPriority="63"/>
-    <w:lsdException w:name="Medium Shading 2 Accent 3" w:uiPriority="64"/>
-    <w:lsdException w:name="Medium List 1 Accent 3" w:uiPriority="65"/>
-    <w:lsdException w:name="Medium List 2 Accent 3" w:uiPriority="66"/>
-    <w:lsdException w:name="Medium Grid 1 Accent 3" w:uiPriority="67"/>
-    <w:lsdException w:name="Medium Grid 2 Accent 3" w:uiPriority="68"/>
-    <w:lsdException w:name="Medium Grid 3 Accent 3" w:uiPriority="69"/>
-    <w:lsdException w:name="Dark List Accent 3" w:uiPriority="70"/>
-    <w:lsdException w:name="Colorful Shading Accent 3" w:uiPriority="71"/>
-    <w:lsdException w:name="Colorful List Accent 3" w:uiPriority="72"/>
-    <w:lsdException w:name="Colorful Grid Accent 3" w:uiPriority="73"/>
-    <w:lsdException w:name="Light Shading Accent 4" w:uiPriority="60"/>
-    <w:lsdException w:name="Light List Accent 4" w:uiPriority="61"/>
-    <w:lsdException w:name="Light Grid Accent 4" w:uiPriority="62"/>
-    <w:lsdException w:name="Medium Shading 1 Accent 4" w:uiPriority="63"/>
-    <w:lsdException w:name="Medium Shading 2 Accent 4" w:uiPriority="64"/>
-    <w:lsdException w:name="Medium List 1 Accent 4" w:uiPriority="65"/>
-    <w:lsdException w:name="Medium List 2 Accent 4" w:uiPriority="66"/>
-    <w:lsdException w:name="Medium Grid 1 Accent 4" w:uiPriority="67"/>
-    <w:lsdException w:name="Medium Grid 2 Accent 4" w:uiPriority="68"/>
-    <w:lsdException w:name="Medium Grid 3 Accent 4" w:uiPriority="69"/>
-    <w:lsdException w:name="Dark List Accent 4" w:uiPriority="70"/>
-    <w:lsdException w:name="Colorful Shading Accent 4" w:uiPriority="71"/>
-    <w:lsdException w:name="Colorful List Accent 4" w:uiPriority="72"/>
-    <w:lsdException w:name="Colorful Grid Accent 4" w:uiPriority="73"/>
-    <w:lsdException w:name="Light Shading Accent 5" w:uiPriority="60"/>
-    <w:lsdException w:name="Light List Accent 5" w:uiPriority="61"/>
-    <w:lsdException w:name="Light Grid Accent 5" w:uiPriority="62"/>
-    <w:lsdException w:name="Medium Shading 1 Accent 5" w:uiPriority="63"/>
-    <w:lsdException w:name="Medium Shading 2 Accent 5" w:uiPriority="64"/>
-    <w:lsdException w:name="Medium List 1 Accent 5" w:uiPriority="65"/>
-    <w:lsdException w:name="Medium List 2 Accent 5" w:uiPriority="66"/>
-    <w:lsdException w:name="Medium Grid 1 Accent 5" w:uiPriority="67"/>
-    <w:lsdException w:name="Medium Grid 2 Accent 5" w:uiPriority="68"/>
-    <w:lsdException w:name="Medium Grid 3 Accent 5" w:uiPriority="69"/>
-    <w:lsdException w:name="Dark List Accent 5" w:uiPriority="70"/>
-    <w:lsdException w:name="Colorful Shading Accent 5" w:uiPriority="71"/>
-    <w:lsdException w:name="Colorful List Accent 5" w:uiPriority="72"/>
-    <w:lsdException w:name="Colorful Grid Accent 5" w:uiPriority="73"/>
-    <w:lsdException w:name="Light Shading Accent 6" w:uiPriority="60"/>
-    <w:lsdException w:name="Light List Accent 6" w:uiPriority="61"/>
-    <w:lsdException w:name="Light Grid Accent 6" w:uiPriority="62"/>
-    <w:lsdException w:name="Medium Shading 1 Accent 6" w:uiPriority="63"/>
-    <w:lsdException w:name="Medium Shading 2 Accent 6" w:uiPriority="64"/>
-    <w:lsdException w:name="Medium List 1 Accent 6" w:uiPriority="65"/>
-    <w:lsdException w:name="Medium List 2 Accent 6" w:uiPriority="66"/>
-    <w:lsdException w:name="Medium Grid 1 Accent 6" w:uiPriority="67"/>
-    <w:lsdException w:name="Medium Grid 2 Accent 6" w:uiPriority="68"/>
-    <w:lsdException w:name="Medium Grid 3 Accent 6" w:uiPriority="69"/>
-    <w:lsdException w:name="Dark List Accent 6" w:uiPriority="70"/>
-    <w:lsdException w:name="Colorful Shading Accent 6" w:uiPriority="71"/>
-    <w:lsdException w:name="Colorful List Accent 6" w:uiPriority="72"/>
-    <w:lsdException w:name="Colorful Grid Accent 6" w:uiPriority="73"/>
-    <w:lsdException w:name="Subtle Emphasis" w:uiPriority="19" w:qFormat="1"/>
-    <w:lsdException w:name="Intense Emphasis" w:uiPriority="21" w:qFormat="1"/>
-    <w:lsdException w:name="Subtle Reference" w:uiPriority="31" w:qFormat="1"/>
-    <w:lsdException w:name="Intense Reference" w:uiPriority="32" w:qFormat="1"/>
-    <w:lsdException w:name="Book Title" w:uiPriority="33" w:qFormat="1"/>
-    <w:lsdException w:name="Bibliography" w:semiHidden="1" w:uiPriority="37" w:unhideWhenUsed="1"/>
-    <w:lsdException w:name="TOC Heading" w:semiHidden="1" w:uiPriority="39" w:unhideWhenUsed="1" w:qFormat="1"/>
-    <w:lsdException w:name="Plain Table 1" w:uiPriority="41"/>
-    <w:lsdException w:name="Plain Table 2" w:uiPriority="42"/>
-    <w:lsdException w:name="Plain Table 3" w:uiPriority="43"/>
-    <w:lsdException w:name="Plain Table 4" w:uiPriority="44"/>
-    <w:lsdException w:name="Plain Table 5" w:uiPriority="45"/>
-    <w:lsdException w:name="Grid Table Light" w:uiPriority="40"/>
-    <w:lsdException w:name="Grid Table 1 Light" w:uiPriority="46"/>
-    <w:lsdException w:name="Grid Table 2" w:uiPriority="47"/>
-    <w:lsdException w:name="Grid Table 3" w:uiPriority="48"/>
-    <w:lsdException w:name="Grid Table 4" w:uiPriority="49"/>
-    <w:lsdException w:name="Grid Table 5 Dark" w:uiPriority="50"/>
-    <w:lsdException w:name="Grid Table 6 Colorful" w:uiPriority="51"/>
-    <w:lsdException w:name="Grid Table 7 Colorful" w:uiPriority="52"/>
-    <w:lsdException w:name="Grid Table 1 Light Accent 1" w:uiPriority="46"/>
-    <w:lsdException w:name="Grid Table 2 Accent 1" w:uiPriority="47"/>
-    <w:lsdException w:name="Grid Table 3 Accent 1" w:uiPriority="48"/>
-    <w:lsdException w:name="Grid Table 4 Accent 1" w:uiPriority="49"/>
-    <w:lsdException w:name="Grid Table 5 Dark Accent 1" w:uiPriority="50"/>
-    <w:lsdException w:name="Grid Table 6 Colorful Accent 1" w:uiPriority="51"/>
-    <w:lsdException w:name="Grid Table 7 Colorful Accent 1" w:uiPriority="52"/>
-    <w:lsdException w:name="Grid Table 1 Light Accent 2" w:uiPriority="46"/>
-    <w:lsdException w:name="Grid Table 2 Accent 2" w:uiPriority="47"/>
-    <w:lsdException w:name="Grid Table 3 Accent 2" w:uiPriority="48"/>
-    <w:lsdException w:name="Grid Table 4 Accent 2" w:uiPriority="49"/>
-    <w:lsdException w:name="Grid Table 5 Dark Accent 2" w:uiPriority="50"/>
-    <w:lsdException w:name="Grid Table 6 Colorful Accent 2" w:uiPriority="51"/>
-    <w:lsdException w:name="Grid Table 7 Colorful Accent 2" w:uiPriority="52"/>
-    <w:lsdException w:name="Grid Table 1 Light Accent 3" w:uiPriority="46"/>
-    <w:lsdException w:name="Grid Table 2 Accent 3" w:uiPriority="47"/>
-    <w:lsdException w:name="Grid Table 3 Accent 3" w:uiPriority="48"/>
-    <w:lsdException w:name="Grid Table 4 Accent 3" w:uiPriority="49"/>
-    <w:lsdException w:name="Grid Table 5 Dark Accent 3" w:uiPriority="50"/>
-    <w:lsdException w:name="Grid Table 6 Colorful Accent 3" w:uiPriority="51"/>
-    <w:lsdException w:name="Grid Table 7 Colorful Accent 3" w:uiPriority="52"/>
-    <w:lsdException w:name="Grid Table 1 Light Accent 4" w:uiPriority="46"/>
-    <w:lsdException w:name="Grid Table 2 Accent 4" w:uiPriority="47"/>
-    <w:lsdException w:name="Grid Table 3 Accent 4" w:uiPriority="48"/>
-    <w:lsdException w:name="Grid Table 4 Accent 4" w:uiPriority="49"/>
-    <w:lsdException w:name="Grid Table 5 Dark Accent 4" w:uiPriority="50"/>
-    <w:lsdException w:name="Grid Table 6 Colorful Accent 4" w:uiPriority="51"/>
-    <w:lsdException w:name="Grid Table 7 Colorful Accent 4" w:uiPriority="52"/>
-    <w:lsdException w:name="Grid Table 1 Light Accent 5" w:uiPriority="46"/>
-    <w:lsdException w:name="Grid Table 2 Accent 5" w:uiPriority="47"/>
-    <w:lsdException w:name="Grid Table 3 Accent 5" w:uiPriority="48"/>
-    <w:lsdException w:name="Grid Table 4 Accent 5" w:uiPriority="49"/>
-    <w:lsdException w:name="Grid Table 5 Dark Accent 5" w:uiPriority="50"/>
-    <w:lsdException w:name="Grid Table 6 Colorful Accent 5" w:uiPriority="51"/>
-    <w:lsdException w:name="Grid Table 7 Colorful Accent 5" w:uiPriority="52"/>
-    <w:lsdException w:name="Grid Table 1 Light Accent 6" w:uiPriority="46"/>
-    <w:lsdException w:name="Grid Table 2 Accent 6" w:uiPriority="47"/>
-    <w:lsdException w:name="Grid Table 3 Accent 6" w:uiPriority="48"/>
-    <w:lsdException w:name="Grid Table 4 Accent 6" w:uiPriority="49"/>
-    <w:lsdException w:name="Grid Table 5 Dark Accent 6" w:uiPriority="50"/>
-    <w:lsdException w:name="Grid Table 6 Colorful Accent 6" w:uiPriority="51"/>
-    <w:lsdException w:name="Grid Table 7 Colorful Accent 6" w:uiPriority="52"/>
-    <w:lsdException w:name="List Table 1 Light" w:uiPriority="46"/>
-    <w:lsdException w:name="List Table 2" w:uiPriority="47"/>
-    <w:lsdException w:name="List Table 3" w:uiPriority="48"/>
-    <w:lsdException w:name="List Table 4" w:uiPriority="49"/>
-    <w:lsdException w:name="List Table 5 Dark" w:uiPriority="50"/>
-    <w:lsdException w:name="List Table 6 Colorful" w:uiPriority="51"/>
-    <w:lsdException w:name="List Table 7 Colorful" w:uiPriority="52"/>
-    <w:lsdException w:name="List Table 1 Light Accent 1" w:uiPriority="46"/>
-    <w:lsdException w:name="List Table 2 Accent 1" w:uiPriority="47"/>
-    <w:lsdException w:name="List Table 3 Accent 1" w:uiPriority="48"/>
-    <w:lsdException w:name="List Table 4 Accent 1" w:uiPriority="49"/>
-    <w:lsdException w:name="List Table 5 Dark Accent 1" w:uiPriority="50"/>
-    <w:lsdException w:name="List Table 6 Colorful Accent 1" w:uiPriority="51"/>
-    <w:lsdException w:name="List Table 7 Colorful Accent 1" w:uiPriority="52"/>
-    <w:lsdException w:name="List Table 1 Light Accent 2" w:uiPriority="46"/>
-    <w:lsdException w:name="List Table 2 Accent 2" w:uiPriority="47"/>
-    <w:lsdException w:name="List Table 3 Accent 2" w:uiPriority="48"/>
-    <w:lsdException w:name="List Table 4 Accent 2" w:uiPriority="49"/>
-    <w:lsdException w:name="List Table 5 Dark Accent 2" w:uiPriority="50"/>
-    <w:lsdException w:name="List Table 6 Colorful Accent 2" w:uiPriority="51"/>
-    <w:lsdException w:name="List Table 7 Colorful Accent 2" w:uiPriority="52"/>
-    <w:lsdException w:name="List Table 1 Light Accent 3" w:uiPriority="46"/>
-    <w:lsdException w:name="List Table 2 Accent 3" w:uiPriority="47"/>
-    <w:lsdException w:name="List Table 3 Accent 3" w:uiPriority="48"/>
-    <w:lsdException w:name="List Table 4 Accent 3" w:uiPriority="49"/>
-    <w:lsdException w:name="List Table 5 Dark Accent 3" w:uiPriority="50"/>
-    <w:lsdException w:name="List Table 6 Colorful Accent 3" w:uiPriority="51"/>
-    <w:lsdException w:name="List Table 7 Colorful Accent 3" w:uiPriority="52"/>
-    <w:lsdException w:name="List Table 1 Light Accent 4" w:uiPriority="46"/>
-    <w:lsdException w:name="List Table 2 Accent 4" w:uiPriority="47"/>
-    <w:lsdException w:name="List Table 3 Accent 4" w:uiPriority="48"/>
-    <w:lsdException w:name="List Table 4 Accent 4" w:uiPriority="49"/>
-    <w:lsdException w:name="List Table 5 Dark Accent 4" w:uiPriority="50"/>
-    <w:lsdException w:name="List Table 6 Colorful Accent 4" w:uiPriority="51"/>
-    <w:lsdException w:name="List Table 7 Colorful Accent 4" w:uiPriority="52"/>
-    <w:lsdException w:name="List Table 1 Light Accent 5" w:uiPriority="46"/>
-    <w:lsdException w:name="List Table 2 Accent 5" w:uiPriority="47"/>
-    <w:lsdException w:name="List Table 3 Accent 5" w:uiPriority="48"/>
-    <w:lsdException w:name="List Table 4 Accent 5" w:uiPriority="49"/>
-    <w:lsdException w:name="List Table 5 Dark Accent 5" w:uiPriority="50"/>
-    <w:lsdException w:name="List Table 6 Colorful Accent 5" w:uiPriority="51"/>
-    <w:lsdException w:name="List Table 7 Colorful Accent 5" w:uiPriority="52"/>
-    <w:lsdException w:name="List Table 1 Light Accent 6" w:uiPriority="46"/>
-    <w:lsdException w:name="List Table 2 Accent 6" w:uiPriority="47"/>
-    <w:lsdException w:name="List Table 3 Accent 6" w:uiPriority="48"/>
-    <w:lsdException w:name="List Table 4 Accent 6" w:uiPriority="49"/>
-    <w:lsdException w:name="List Table 5 Dark Accent 6" w:uiPriority="50"/>
-    <w:lsdException w:name="List Table 6 Colorful Accent 6" w:uiPriority="51"/>
-    <w:lsdException w:name="List Table 7 Colorful Accent 6" w:uiPriority="52"/>
+  <w:latentStyles w:defLockedState="0" w:defUIPriority="99" w:defSemiHidden="1" w:defUnhideWhenUsed="1" w:defQFormat="0" w:count="276">
+    <w:lsdException w:name="Normal" w:semiHidden="0" w:uiPriority="0" w:unhideWhenUsed="0" w:qFormat="1"/>
+    <w:lsdException w:name="heading 1" w:semiHidden="0" w:uiPriority="9" w:unhideWhenUsed="0" w:qFormat="1"/>
+    <w:lsdException w:name="heading 2" w:uiPriority="9" w:qFormat="1"/>
+    <w:lsdException w:name="heading 3" w:uiPriority="9" w:qFormat="1"/>
+    <w:lsdException w:name="heading 4" w:uiPriority="9" w:qFormat="1"/>
+    <w:lsdException w:name="heading 5" w:uiPriority="9" w:qFormat="1"/>
+    <w:lsdException w:name="heading 6" w:uiPriority="9" w:qFormat="1"/>
+    <w:lsdException w:name="heading 7" w:uiPriority="9" w:qFormat="1"/>
+    <w:lsdException w:name="heading 8" w:uiPriority="9" w:qFormat="1"/>
+    <w:lsdException w:name="heading 9" w:uiPriority="9" w:qFormat="1"/>
+    <w:lsdException w:name="toc 1" w:uiPriority="39"/>
+    <w:lsdException w:name="toc 2" w:uiPriority="39"/>
+    <w:lsdException w:name="toc 3" w:uiPriority="39"/>
+    <w:lsdException w:name="toc 4" w:uiPriority="39"/>
+    <w:lsdException w:name="toc 5" w:uiPriority="39"/>
+    <w:lsdException w:name="toc 6" w:uiPriority="39"/>
+    <w:lsdException w:name="toc 7" w:uiPriority="39"/>
+    <w:lsdException w:name="toc 8" w:uiPriority="39"/>
+    <w:lsdException w:name="toc 9" w:uiPriority="39"/>
+    <w:lsdException w:name="caption" w:uiPriority="35" w:qFormat="1"/>
+    <w:lsdException w:name="Title" w:semiHidden="0" w:uiPriority="10" w:unhideWhenUsed="0" w:qFormat="1"/>
+    <w:lsdException w:name="Default Paragraph Font" w:uiPriority="1"/>
+    <w:lsdException w:name="Subtitle" w:semiHidden="0" w:uiPriority="11" w:unhideWhenUsed="0" w:qFormat="1"/>
+    <w:lsdException w:name="Strong" w:semiHidden="0" w:uiPriority="22" w:unhideWhenUsed="0" w:qFormat="1"/>
+    <w:lsdException w:name="Emphasis" w:semiHidden="0" w:uiPriority="20" w:unhideWhenUsed="0" w:qFormat="1"/>
+    <w:lsdException w:name="Table Grid" w:semiHidden="0" w:uiPriority="39" w:unhideWhenUsed="0"/>
+    <w:lsdException w:name="Note Level 1" w:semiHidden="0" w:unhideWhenUsed="0"/>
+    <w:lsdException w:name="Note Level 2" w:semiHidden="0" w:unhideWhenUsed="0"/>
+    <w:lsdException w:name="Note Level 3" w:semiHidden="0" w:unhideWhenUsed="0"/>
+    <w:lsdException w:name="Note Level 4" w:semiHidden="0" w:unhideWhenUsed="0"/>
+    <w:lsdException w:name="Note Level 5" w:semiHidden="0" w:unhideWhenUsed="0"/>
+    <w:lsdException w:name="Note Level 6" w:semiHidden="0" w:unhideWhenUsed="0"/>
+    <w:lsdException w:name="Note Level 7" w:semiHidden="0" w:unhideWhenUsed="0"/>
+    <w:lsdException w:name="Note Level 8" w:semiHidden="0" w:unhideWhenUsed="0"/>
+    <w:lsdException w:name="Note Level 9" w:semiHidden="0" w:unhideWhenUsed="0"/>
+    <w:lsdException w:name="Placeholder Text" w:unhideWhenUsed="0"/>
+    <w:lsdException w:name="No Spacing" w:semiHidden="0" w:uiPriority="1" w:unhideWhenUsed="0" w:qFormat="1"/>
+    <w:lsdException w:name="Light Shading" w:semiHidden="0" w:uiPriority="60" w:unhideWhenUsed="0"/>
+    <w:lsdException w:name="Light List" w:semiHidden="0" w:uiPriority="61" w:unhideWhenUsed="0"/>
+    <w:lsdException w:name="Light Grid" w:semiHidden="0" w:uiPriority="62" w:unhideWhenUsed="0"/>
+    <w:lsdException w:name="Medium Shading 1" w:semiHidden="0" w:uiPriority="63" w:unhideWhenUsed="0"/>
+    <w:lsdException w:name="Medium Shading 2" w:semiHidden="0" w:uiPriority="64" w:unhideWhenUsed="0"/>
+    <w:lsdException w:name="Medium List 1" w:semiHidden="0" w:uiPriority="65" w:unhideWhenUsed="0"/>
+    <w:lsdException w:name="Medium List 2" w:semiHidden="0" w:uiPriority="66" w:unhideWhenUsed="0"/>
+    <w:lsdException w:name="Medium Grid 1" w:semiHidden="0" w:uiPriority="67" w:unhideWhenUsed="0"/>
+    <w:lsdException w:name="Medium Grid 2" w:semiHidden="0" w:uiPriority="68" w:unhideWhenUsed="0"/>
+    <w:lsdException w:name="Medium Grid 3" w:semiHidden="0" w:uiPriority="69" w:unhideWhenUsed="0"/>
+    <w:lsdException w:name="Dark List" w:semiHidden="0" w:uiPriority="70" w:unhideWhenUsed="0"/>
+    <w:lsdException w:name="Colorful Shading" w:semiHidden="0" w:uiPriority="71" w:unhideWhenUsed="0"/>
+    <w:lsdException w:name="Colorful List" w:semiHidden="0" w:uiPriority="72" w:unhideWhenUsed="0"/>
+    <w:lsdException w:name="Colorful Grid" w:semiHidden="0" w:uiPriority="73" w:unhideWhenUsed="0"/>
+    <w:lsdException w:name="Light Shading Accent 1" w:semiHidden="0" w:uiPriority="60" w:unhideWhenUsed="0"/>
+    <w:lsdException w:name="Light List Accent 1" w:semiHidden="0" w:uiPriority="61" w:unhideWhenUsed="0"/>
+    <w:lsdException w:name="Light Grid Accent 1" w:semiHidden="0" w:uiPriority="62" w:unhideWhenUsed="0"/>
+    <w:lsdException w:name="Medium Shading 1 Accent 1" w:semiHidden="0" w:uiPriority="63" w:unhideWhenUsed="0"/>
+    <w:lsdException w:name="Medium Shading 2 Accent 1" w:semiHidden="0" w:uiPriority="64" w:unhideWhenUsed="0"/>
+    <w:lsdException w:name="Medium List 1 Accent 1" w:semiHidden="0" w:uiPriority="65" w:unhideWhenUsed="0"/>
+    <w:lsdException w:name="Revision" w:unhideWhenUsed="0"/>
+    <w:lsdException w:name="List Paragraph" w:semiHidden="0" w:uiPriority="34" w:unhideWhenUsed="0" w:qFormat="1"/>
+    <w:lsdException w:name="Quote" w:semiHidden="0" w:uiPriority="29" w:unhideWhenUsed="0" w:qFormat="1"/>
+    <w:lsdException w:name="Intense Quote" w:semiHidden="0" w:uiPriority="30" w:unhideWhenUsed="0" w:qFormat="1"/>
+    <w:lsdException w:name="Medium List 2 Accent 1" w:semiHidden="0" w:uiPriority="66" w:unhideWhenUsed="0"/>
+    <w:lsdException w:name="Medium Grid 1 Accent 1" w:semiHidden="0" w:uiPriority="67" w:unhideWhenUsed="0"/>
+    <w:lsdException w:name="Medium Grid 2 Accent 1" w:semiHidden="0" w:uiPriority="68" w:unhideWhenUsed="0"/>
+    <w:lsdException w:name="Medium Grid 3 Accent 1" w:semiHidden="0" w:uiPriority="69" w:unhideWhenUsed="0"/>
+    <w:lsdException w:name="Dark List Accent 1" w:semiHidden="0" w:uiPriority="70" w:unhideWhenUsed="0"/>
+    <w:lsdException w:name="Colorful Shading Accent 1" w:semiHidden="0" w:uiPriority="71" w:unhideWhenUsed="0"/>
+    <w:lsdException w:name="Colorful List Accent 1" w:semiHidden="0" w:uiPriority="72" w:unhideWhenUsed="0"/>
+    <w:lsdException w:name="Colorful Grid Accent 1" w:semiHidden="0" w:uiPriority="73" w:unhideWhenUsed="0"/>
+    <w:lsdException w:name="Light Shading Accent 2" w:semiHidden="0" w:uiPriority="60" w:unhideWhenUsed="0"/>
+    <w:lsdException w:name="Light List Accent 2" w:semiHidden="0" w:uiPriority="61" w:unhideWhenUsed="0"/>
+    <w:lsdException w:name="Light Grid Accent 2" w:semiHidden="0" w:uiPriority="62" w:unhideWhenUsed="0"/>
+    <w:lsdException w:name="Medium Shading 1 Accent 2" w:semiHidden="0" w:uiPriority="63" w:unhideWhenUsed="0"/>
+    <w:lsdException w:name="Medium Shading 2 Accent 2" w:semiHidden="0" w:uiPriority="64" w:unhideWhenUsed="0"/>
+    <w:lsdException w:name="Medium List 1 Accent 2" w:semiHidden="0" w:uiPriority="65" w:unhideWhenUsed="0"/>
+    <w:lsdException w:name="Medium List 2 Accent 2" w:semiHidden="0" w:uiPriority="66" w:unhideWhenUsed="0"/>
+    <w:lsdException w:name="Medium Grid 1 Accent 2" w:semiHidden="0" w:uiPriority="67" w:unhideWhenUsed="0"/>
+    <w:lsdException w:name="Medium Grid 2 Accent 2" w:semiHidden="0" w:uiPriority="68" w:unhideWhenUsed="0"/>
+    <w:lsdException w:name="Medium Grid 3 Accent 2" w:semiHidden="0" w:uiPriority="69" w:unhideWhenUsed="0"/>
+    <w:lsdException w:name="Dark List Accent 2" w:semiHidden="0" w:uiPriority="70" w:unhideWhenUsed="0"/>
+    <w:lsdException w:name="Colorful Shading Accent 2" w:semiHidden="0" w:uiPriority="71" w:unhideWhenUsed="0"/>
+    <w:lsdException w:name="Colorful List Accent 2" w:semiHidden="0" w:uiPriority="72" w:unhideWhenUsed="0"/>
+    <w:lsdException w:name="Colorful Grid Accent 2" w:semiHidden="0" w:uiPriority="73" w:unhideWhenUsed="0"/>
+    <w:lsdException w:name="Light Shading Accent 3" w:semiHidden="0" w:uiPriority="60" w:unhideWhenUsed="0"/>
+    <w:lsdException w:name="Light List Accent 3" w:semiHidden="0" w:uiPriority="61" w:unhideWhenUsed="0"/>
+    <w:lsdException w:name="Light Grid Accent 3" w:semiHidden="0" w:uiPriority="62" w:unhideWhenUsed="0"/>
+    <w:lsdException w:name="Medium Shading 1 Accent 3" w:semiHidden="0" w:uiPriority="63" w:unhideWhenUsed="0"/>
+    <w:lsdException w:name="Medium Shading 2 Accent 3" w:semiHidden="0" w:uiPriority="64" w:unhideWhenUsed="0"/>
+    <w:lsdException w:name="Medium List 1 Accent 3" w:semiHidden="0" w:uiPriority="65" w:unhideWhenUsed="0"/>
+    <w:lsdException w:name="Medium List 2 Accent 3" w:semiHidden="0" w:uiPriority="66" w:unhideWhenUsed="0"/>
+    <w:lsdException w:name="Medium Grid 1 Accent 3" w:semiHidden="0" w:uiPriority="67" w:unhideWhenUsed="0"/>
+    <w:lsdException w:name="Medium Grid 2 Accent 3" w:semiHidden="0" w:uiPriority="68" w:unhideWhenUsed="0"/>
+    <w:lsdException w:name="Medium Grid 3 Accent 3" w:semiHidden="0" w:uiPriority="69" w:unhideWhenUsed="0"/>
+    <w:lsdException w:name="Dark List Accent 3" w:semiHidden="0" w:uiPriority="70" w:unhideWhenUsed="0"/>
+    <w:lsdException w:name="Colorful Shading Accent 3" w:semiHidden="0" w:uiPriority="71" w:unhideWhenUsed="0"/>
+    <w:lsdException w:name="Colorful List Accent 3" w:semiHidden="0" w:uiPriority="72" w:unhideWhenUsed="0"/>
+    <w:lsdException w:name="Colorful Grid Accent 3" w:semiHidden="0" w:uiPriority="73" w:unhideWhenUsed="0"/>
+    <w:lsdException w:name="Light Shading Accent 4" w:semiHidden="0" w:uiPriority="60" w:unhideWhenUsed="0"/>
+    <w:lsdException w:name="Light List Accent 4" w:semiHidden="0" w:uiPriority="61" w:unhideWhenUsed="0"/>
+    <w:lsdException w:name="Light Grid Accent 4" w:semiHidden="0" w:uiPriority="62" w:unhideWhenUsed="0"/>
+    <w:lsdException w:name="Medium Shading 1 Accent 4" w:semiHidden="0" w:uiPriority="63" w:unhideWhenUsed="0"/>
+    <w:lsdException w:name="Medium Shading 2 Accent 4" w:semiHidden="0" w:uiPriority="64" w:unhideWhenUsed="0"/>
+    <w:lsdException w:name="Medium List 1 Accent 4" w:semiHidden="0" w:uiPriority="65" w:unhideWhenUsed="0"/>
+    <w:lsdException w:name="Medium List 2 Accent 4" w:semiHidden="0" w:uiPriority="66" w:unhideWhenUsed="0"/>
+    <w:lsdException w:name="Medium Grid 1 Accent 4" w:semiHidden="0" w:uiPriority="67" w:unhideWhenUsed="0"/>
+    <w:lsdException w:name="Medium Grid 2 Accent 4" w:semiHidden="0" w:uiPriority="68" w:unhideWhenUsed="0"/>
+    <w:lsdException w:name="Medium Grid 3 Accent 4" w:semiHidden="0" w:uiPriority="69" w:unhideWhenUsed="0"/>
+    <w:lsdException w:name="Dark List Accent 4" w:semiHidden="0" w:uiPriority="70" w:unhideWhenUsed="0"/>
+    <w:lsdException w:name="Colorful Shading Accent 4" w:semiHidden="0" w:uiPriority="71" w:unhideWhenUsed="0"/>
+    <w:lsdException w:name="Colorful List Accent 4" w:semiHidden="0" w:uiPriority="72" w:unhideWhenUsed="0"/>
+    <w:lsdException w:name="Colorful Grid Accent 4" w:semiHidden="0" w:uiPriority="73" w:unhideWhenUsed="0"/>
+    <w:lsdException w:name="Light Shading Accent 5" w:semiHidden="0" w:uiPriority="60" w:unhideWhenUsed="0"/>
+    <w:lsdException w:name="Light List Accent 5" w:semiHidden="0" w:uiPriority="61" w:unhideWhenUsed="0"/>
+    <w:lsdException w:name="Light Grid Accent 5" w:semiHidden="0" w:uiPriority="62" w:unhideWhenUsed="0"/>
+    <w:lsdException w:name="Medium Shading 1 Accent 5" w:semiHidden="0" w:uiPriority="63" w:unhideWhenUsed="0"/>
+    <w:lsdException w:name="Medium Shading 2 Accent 5" w:semiHidden="0" w:uiPriority="64" w:unhideWhenUsed="0"/>
+    <w:lsdException w:name="Medium List 1 Accent 5" w:semiHidden="0" w:uiPriority="65" w:unhideWhenUsed="0"/>
+    <w:lsdException w:name="Medium List 2 Accent 5" w:semiHidden="0" w:uiPriority="66" w:unhideWhenUsed="0"/>
+    <w:lsdException w:name="Medium Grid 1 Accent 5" w:semiHidden="0" w:uiPriority="67" w:unhideWhenUsed="0"/>
+    <w:lsdException w:name="Medium Grid 2 Accent 5" w:semiHidden="0" w:uiPriority="68" w:unhideWhenUsed="0"/>
+    <w:lsdException w:name="Medium Grid 3 Accent 5" w:semiHidden="0" w:uiPriority="69" w:unhideWhenUsed="0"/>
+    <w:lsdException w:name="Dark List Accent 5" w:semiHidden="0" w:uiPriority="70" w:unhideWhenUsed="0"/>
+    <w:lsdException w:name="Colorful Shading Accent 5" w:semiHidden="0" w:uiPriority="71" w:unhideWhenUsed="0"/>
+    <w:lsdException w:name="Colorful List Accent 5" w:semiHidden="0" w:uiPriority="72" w:unhideWhenUsed="0"/>
+    <w:lsdException w:name="Colorful Grid Accent 5" w:semiHidden="0" w:uiPriority="73" w:unhideWhenUsed="0"/>
+    <w:lsdException w:name="Light Shading Accent 6" w:semiHidden="0" w:uiPriority="60" w:unhideWhenUsed="0"/>
+    <w:lsdException w:name="Light List Accent 6" w:semiHidden="0" w:uiPriority="61" w:unhideWhenUsed="0"/>
+    <w:lsdException w:name="Light Grid Accent 6" w:semiHidden="0" w:uiPriority="62" w:unhideWhenUsed="0"/>
+    <w:lsdException w:name="Medium Shading 1 Accent 6" w:semiHidden="0" w:uiPriority="63" w:unhideWhenUsed="0"/>
+    <w:lsdException w:name="Medium Shading 2 Accent 6" w:semiHidden="0" w:uiPriority="64" w:unhideWhenUsed="0"/>
+    <w:lsdException w:name="Medium List 1 Accent 6" w:semiHidden="0" w:uiPriority="65" w:unhideWhenUsed="0"/>
+    <w:lsdException w:name="Medium List 2 Accent 6" w:semiHidden="0" w:uiPriority="66" w:unhideWhenUsed="0"/>
+    <w:lsdException w:name="Medium Grid 1 Accent 6" w:semiHidden="0" w:uiPriority="67" w:unhideWhenUsed="0"/>
+    <w:lsdException w:name="Medium Grid 2 Accent 6" w:semiHidden="0" w:uiPriority="68" w:unhideWhenUsed="0"/>
+    <w:lsdException w:name="Medium Grid 3 Accent 6" w:semiHidden="0" w:uiPriority="69" w:unhideWhenUsed="0"/>
+    <w:lsdException w:name="Dark List Accent 6" w:semiHidden="0" w:uiPriority="70" w:unhideWhenUsed="0"/>
+    <w:lsdException w:name="Colorful Shading Accent 6" w:semiHidden="0" w:uiPriority="71" w:unhideWhenUsed="0"/>
+    <w:lsdException w:name="Colorful List Accent 6" w:semiHidden="0" w:uiPriority="72" w:unhideWhenUsed="0"/>
+    <w:lsdException w:name="Colorful Grid Accent 6" w:semiHidden="0" w:uiPriority="73" w:unhideWhenUsed="0"/>
+    <w:lsdException w:name="Subtle Emphasis" w:semiHidden="0" w:uiPriority="19" w:unhideWhenUsed="0" w:qFormat="1"/>
+    <w:lsdException w:name="Intense Emphasis" w:semiHidden="0" w:uiPriority="21" w:unhideWhenUsed="0" w:qFormat="1"/>
+    <w:lsdException w:name="Subtle Reference" w:semiHidden="0" w:uiPriority="31" w:unhideWhenUsed="0" w:qFormat="1"/>
+    <w:lsdException w:name="Intense Reference" w:semiHidden="0" w:uiPriority="32" w:unhideWhenUsed="0" w:qFormat="1"/>
+    <w:lsdException w:name="Book Title" w:semiHidden="0" w:uiPriority="33" w:unhideWhenUsed="0" w:qFormat="1"/>
+    <w:lsdException w:name="Bibliography" w:uiPriority="37"/>
+    <w:lsdException w:name="TOC Heading" w:uiPriority="39" w:qFormat="1"/>
   </w:latentStyles>
   <w:style w:type="paragraph" w:default="1" w:styleId="Normal">
     <w:name w:val="Normal"/>
@@ -1680,6 +1455,7 @@
       <w:spacing w:after="0" w:line="240" w:lineRule="auto"/>
     </w:pPr>
     <w:tblPr>
+      <w:tblInd w:w="0" w:type="dxa"/>
       <w:tblBorders>
         <w:top w:val="single" w:sz="4" w:space="0" w:color="auto"/>
         <w:left w:val="single" w:sz="4" w:space="0" w:color="auto"/>
@@ -1688,6 +1464,249 @@
         <w:insideH w:val="single" w:sz="4" w:space="0" w:color="auto"/>
         <w:insideV w:val="single" w:sz="4" w:space="0" w:color="auto"/>
       </w:tblBorders>
+      <w:tblCellMar>
+        <w:top w:w="0" w:type="dxa"/>
+        <w:left w:w="108" w:type="dxa"/>
+        <w:bottom w:w="0" w:type="dxa"/>
+        <w:right w:w="108" w:type="dxa"/>
+      </w:tblCellMar>
+    </w:tblPr>
+  </w:style>
+  <w:style w:type="paragraph" w:styleId="ListParagraph">
+    <w:name w:val="List Paragraph"/>
+    <w:basedOn w:val="Normal"/>
+    <w:uiPriority w:val="34"/>
+    <w:qFormat/>
+    <w:rsid w:val="00701FC8"/>
+    <w:pPr>
+      <w:ind w:left="720"/>
+      <w:contextualSpacing/>
+    </w:pPr>
+  </w:style>
+</w:styles>
+</file>
+
+<file path=word/stylesWithEffects.xml><?xml version="1.0" encoding="utf-8"?>
+<w:styles xmlns:wpc="http://schemas.microsoft.com/office/word/2010/wordprocessingCanvas" xmlns:mo="http://schemas.microsoft.com/office/mac/office/2008/main" xmlns:mc="http://schemas.openxmlformats.org/markup-compatibility/2006" xmlns:mv="urn:schemas-microsoft-com:mac:vml" xmlns:o="urn:schemas-microsoft-com:office:office" xmlns:r="http://schemas.openxmlformats.org/officeDocument/2006/relationships" xmlns:m="http://schemas.openxmlformats.org/officeDocument/2006/math" xmlns:v="urn:schemas-microsoft-com:vml" xmlns:wp14="http://schemas.microsoft.com/office/word/2010/wordprocessingDrawing" xmlns:wp="http://schemas.openxmlformats.org/drawingml/2006/wordprocessingDrawing" xmlns:w10="urn:schemas-microsoft-com:office:word" xmlns:w="http://schemas.openxmlformats.org/wordprocessingml/2006/main" xmlns:w14="http://schemas.microsoft.com/office/word/2010/wordml" xmlns:wpg="http://schemas.microsoft.com/office/word/2010/wordprocessingGroup" xmlns:wpi="http://schemas.microsoft.com/office/word/2010/wordprocessingInk" xmlns:wne="http://schemas.microsoft.com/office/word/2006/wordml" xmlns:wps="http://schemas.microsoft.com/office/word/2010/wordprocessingShape" mc:Ignorable="w14 wp14">
+  <w:docDefaults>
+    <w:rPrDefault>
+      <w:rPr>
+        <w:rFonts w:asciiTheme="minorHAnsi" w:eastAsiaTheme="minorHAnsi" w:hAnsiTheme="minorHAnsi" w:cstheme="minorBidi"/>
+        <w:sz w:val="22"/>
+        <w:szCs w:val="22"/>
+        <w:lang w:val="en-US" w:eastAsia="en-US" w:bidi="ar-SA"/>
+      </w:rPr>
+    </w:rPrDefault>
+    <w:pPrDefault>
+      <w:pPr>
+        <w:spacing w:after="160" w:line="259" w:lineRule="auto"/>
+      </w:pPr>
+    </w:pPrDefault>
+  </w:docDefaults>
+  <w:latentStyles w:defLockedState="0" w:defUIPriority="99" w:defSemiHidden="1" w:defUnhideWhenUsed="1" w:defQFormat="0" w:count="276">
+    <w:lsdException w:name="Normal" w:semiHidden="0" w:uiPriority="0" w:unhideWhenUsed="0" w:qFormat="1"/>
+    <w:lsdException w:name="heading 1" w:semiHidden="0" w:uiPriority="9" w:unhideWhenUsed="0" w:qFormat="1"/>
+    <w:lsdException w:name="heading 2" w:uiPriority="9" w:qFormat="1"/>
+    <w:lsdException w:name="heading 3" w:uiPriority="9" w:qFormat="1"/>
+    <w:lsdException w:name="heading 4" w:uiPriority="9" w:qFormat="1"/>
+    <w:lsdException w:name="heading 5" w:uiPriority="9" w:qFormat="1"/>
+    <w:lsdException w:name="heading 6" w:uiPriority="9" w:qFormat="1"/>
+    <w:lsdException w:name="heading 7" w:uiPriority="9" w:qFormat="1"/>
+    <w:lsdException w:name="heading 8" w:uiPriority="9" w:qFormat="1"/>
+    <w:lsdException w:name="heading 9" w:uiPriority="9" w:qFormat="1"/>
+    <w:lsdException w:name="toc 1" w:uiPriority="39"/>
+    <w:lsdException w:name="toc 2" w:uiPriority="39"/>
+    <w:lsdException w:name="toc 3" w:uiPriority="39"/>
+    <w:lsdException w:name="toc 4" w:uiPriority="39"/>
+    <w:lsdException w:name="toc 5" w:uiPriority="39"/>
+    <w:lsdException w:name="toc 6" w:uiPriority="39"/>
+    <w:lsdException w:name="toc 7" w:uiPriority="39"/>
+    <w:lsdException w:name="toc 8" w:uiPriority="39"/>
+    <w:lsdException w:name="toc 9" w:uiPriority="39"/>
+    <w:lsdException w:name="caption" w:uiPriority="35" w:qFormat="1"/>
+    <w:lsdException w:name="Title" w:semiHidden="0" w:uiPriority="10" w:unhideWhenUsed="0" w:qFormat="1"/>
+    <w:lsdException w:name="Default Paragraph Font" w:uiPriority="1"/>
+    <w:lsdException w:name="Subtitle" w:semiHidden="0" w:uiPriority="11" w:unhideWhenUsed="0" w:qFormat="1"/>
+    <w:lsdException w:name="Strong" w:semiHidden="0" w:uiPriority="22" w:unhideWhenUsed="0" w:qFormat="1"/>
+    <w:lsdException w:name="Emphasis" w:semiHidden="0" w:uiPriority="20" w:unhideWhenUsed="0" w:qFormat="1"/>
+    <w:lsdException w:name="Table Grid" w:semiHidden="0" w:uiPriority="39" w:unhideWhenUsed="0"/>
+    <w:lsdException w:name="Note Level 1" w:semiHidden="0" w:unhideWhenUsed="0"/>
+    <w:lsdException w:name="Note Level 2" w:semiHidden="0" w:unhideWhenUsed="0"/>
+    <w:lsdException w:name="Note Level 3" w:semiHidden="0" w:unhideWhenUsed="0"/>
+    <w:lsdException w:name="Note Level 4" w:semiHidden="0" w:unhideWhenUsed="0"/>
+    <w:lsdException w:name="Note Level 5" w:semiHidden="0" w:unhideWhenUsed="0"/>
+    <w:lsdException w:name="Note Level 6" w:semiHidden="0" w:unhideWhenUsed="0"/>
+    <w:lsdException w:name="Note Level 7" w:semiHidden="0" w:unhideWhenUsed="0"/>
+    <w:lsdException w:name="Note Level 8" w:semiHidden="0" w:unhideWhenUsed="0"/>
+    <w:lsdException w:name="Note Level 9" w:semiHidden="0" w:unhideWhenUsed="0"/>
+    <w:lsdException w:name="Placeholder Text" w:unhideWhenUsed="0"/>
+    <w:lsdException w:name="No Spacing" w:semiHidden="0" w:uiPriority="1" w:unhideWhenUsed="0" w:qFormat="1"/>
+    <w:lsdException w:name="Light Shading" w:semiHidden="0" w:uiPriority="60" w:unhideWhenUsed="0"/>
+    <w:lsdException w:name="Light List" w:semiHidden="0" w:uiPriority="61" w:unhideWhenUsed="0"/>
+    <w:lsdException w:name="Light Grid" w:semiHidden="0" w:uiPriority="62" w:unhideWhenUsed="0"/>
+    <w:lsdException w:name="Medium Shading 1" w:semiHidden="0" w:uiPriority="63" w:unhideWhenUsed="0"/>
+    <w:lsdException w:name="Medium Shading 2" w:semiHidden="0" w:uiPriority="64" w:unhideWhenUsed="0"/>
+    <w:lsdException w:name="Medium List 1" w:semiHidden="0" w:uiPriority="65" w:unhideWhenUsed="0"/>
+    <w:lsdException w:name="Medium List 2" w:semiHidden="0" w:uiPriority="66" w:unhideWhenUsed="0"/>
+    <w:lsdException w:name="Medium Grid 1" w:semiHidden="0" w:uiPriority="67" w:unhideWhenUsed="0"/>
+    <w:lsdException w:name="Medium Grid 2" w:semiHidden="0" w:uiPriority="68" w:unhideWhenUsed="0"/>
+    <w:lsdException w:name="Medium Grid 3" w:semiHidden="0" w:uiPriority="69" w:unhideWhenUsed="0"/>
+    <w:lsdException w:name="Dark List" w:semiHidden="0" w:uiPriority="70" w:unhideWhenUsed="0"/>
+    <w:lsdException w:name="Colorful Shading" w:semiHidden="0" w:uiPriority="71" w:unhideWhenUsed="0"/>
+    <w:lsdException w:name="Colorful List" w:semiHidden="0" w:uiPriority="72" w:unhideWhenUsed="0"/>
+    <w:lsdException w:name="Colorful Grid" w:semiHidden="0" w:uiPriority="73" w:unhideWhenUsed="0"/>
+    <w:lsdException w:name="Light Shading Accent 1" w:semiHidden="0" w:uiPriority="60" w:unhideWhenUsed="0"/>
+    <w:lsdException w:name="Light List Accent 1" w:semiHidden="0" w:uiPriority="61" w:unhideWhenUsed="0"/>
+    <w:lsdException w:name="Light Grid Accent 1" w:semiHidden="0" w:uiPriority="62" w:unhideWhenUsed="0"/>
+    <w:lsdException w:name="Medium Shading 1 Accent 1" w:semiHidden="0" w:uiPriority="63" w:unhideWhenUsed="0"/>
+    <w:lsdException w:name="Medium Shading 2 Accent 1" w:semiHidden="0" w:uiPriority="64" w:unhideWhenUsed="0"/>
+    <w:lsdException w:name="Medium List 1 Accent 1" w:semiHidden="0" w:uiPriority="65" w:unhideWhenUsed="0"/>
+    <w:lsdException w:name="Revision" w:unhideWhenUsed="0"/>
+    <w:lsdException w:name="List Paragraph" w:semiHidden="0" w:uiPriority="34" w:unhideWhenUsed="0" w:qFormat="1"/>
+    <w:lsdException w:name="Quote" w:semiHidden="0" w:uiPriority="29" w:unhideWhenUsed="0" w:qFormat="1"/>
+    <w:lsdException w:name="Intense Quote" w:semiHidden="0" w:uiPriority="30" w:unhideWhenUsed="0" w:qFormat="1"/>
+    <w:lsdException w:name="Medium List 2 Accent 1" w:semiHidden="0" w:uiPriority="66" w:unhideWhenUsed="0"/>
+    <w:lsdException w:name="Medium Grid 1 Accent 1" w:semiHidden="0" w:uiPriority="67" w:unhideWhenUsed="0"/>
+    <w:lsdException w:name="Medium Grid 2 Accent 1" w:semiHidden="0" w:uiPriority="68" w:unhideWhenUsed="0"/>
+    <w:lsdException w:name="Medium Grid 3 Accent 1" w:semiHidden="0" w:uiPriority="69" w:unhideWhenUsed="0"/>
+    <w:lsdException w:name="Dark List Accent 1" w:semiHidden="0" w:uiPriority="70" w:unhideWhenUsed="0"/>
+    <w:lsdException w:name="Colorful Shading Accent 1" w:semiHidden="0" w:uiPriority="71" w:unhideWhenUsed="0"/>
+    <w:lsdException w:name="Colorful List Accent 1" w:semiHidden="0" w:uiPriority="72" w:unhideWhenUsed="0"/>
+    <w:lsdException w:name="Colorful Grid Accent 1" w:semiHidden="0" w:uiPriority="73" w:unhideWhenUsed="0"/>
+    <w:lsdException w:name="Light Shading Accent 2" w:semiHidden="0" w:uiPriority="60" w:unhideWhenUsed="0"/>
+    <w:lsdException w:name="Light List Accent 2" w:semiHidden="0" w:uiPriority="61" w:unhideWhenUsed="0"/>
+    <w:lsdException w:name="Light Grid Accent 2" w:semiHidden="0" w:uiPriority="62" w:unhideWhenUsed="0"/>
+    <w:lsdException w:name="Medium Shading 1 Accent 2" w:semiHidden="0" w:uiPriority="63" w:unhideWhenUsed="0"/>
+    <w:lsdException w:name="Medium Shading 2 Accent 2" w:semiHidden="0" w:uiPriority="64" w:unhideWhenUsed="0"/>
+    <w:lsdException w:name="Medium List 1 Accent 2" w:semiHidden="0" w:uiPriority="65" w:unhideWhenUsed="0"/>
+    <w:lsdException w:name="Medium List 2 Accent 2" w:semiHidden="0" w:uiPriority="66" w:unhideWhenUsed="0"/>
+    <w:lsdException w:name="Medium Grid 1 Accent 2" w:semiHidden="0" w:uiPriority="67" w:unhideWhenUsed="0"/>
+    <w:lsdException w:name="Medium Grid 2 Accent 2" w:semiHidden="0" w:uiPriority="68" w:unhideWhenUsed="0"/>
+    <w:lsdException w:name="Medium Grid 3 Accent 2" w:semiHidden="0" w:uiPriority="69" w:unhideWhenUsed="0"/>
+    <w:lsdException w:name="Dark List Accent 2" w:semiHidden="0" w:uiPriority="70" w:unhideWhenUsed="0"/>
+    <w:lsdException w:name="Colorful Shading Accent 2" w:semiHidden="0" w:uiPriority="71" w:unhideWhenUsed="0"/>
+    <w:lsdException w:name="Colorful List Accent 2" w:semiHidden="0" w:uiPriority="72" w:unhideWhenUsed="0"/>
+    <w:lsdException w:name="Colorful Grid Accent 2" w:semiHidden="0" w:uiPriority="73" w:unhideWhenUsed="0"/>
+    <w:lsdException w:name="Light Shading Accent 3" w:semiHidden="0" w:uiPriority="60" w:unhideWhenUsed="0"/>
+    <w:lsdException w:name="Light List Accent 3" w:semiHidden="0" w:uiPriority="61" w:unhideWhenUsed="0"/>
+    <w:lsdException w:name="Light Grid Accent 3" w:semiHidden="0" w:uiPriority="62" w:unhideWhenUsed="0"/>
+    <w:lsdException w:name="Medium Shading 1 Accent 3" w:semiHidden="0" w:uiPriority="63" w:unhideWhenUsed="0"/>
+    <w:lsdException w:name="Medium Shading 2 Accent 3" w:semiHidden="0" w:uiPriority="64" w:unhideWhenUsed="0"/>
+    <w:lsdException w:name="Medium List 1 Accent 3" w:semiHidden="0" w:uiPriority="65" w:unhideWhenUsed="0"/>
+    <w:lsdException w:name="Medium List 2 Accent 3" w:semiHidden="0" w:uiPriority="66" w:unhideWhenUsed="0"/>
+    <w:lsdException w:name="Medium Grid 1 Accent 3" w:semiHidden="0" w:uiPriority="67" w:unhideWhenUsed="0"/>
+    <w:lsdException w:name="Medium Grid 2 Accent 3" w:semiHidden="0" w:uiPriority="68" w:unhideWhenUsed="0"/>
+    <w:lsdException w:name="Medium Grid 3 Accent 3" w:semiHidden="0" w:uiPriority="69" w:unhideWhenUsed="0"/>
+    <w:lsdException w:name="Dark List Accent 3" w:semiHidden="0" w:uiPriority="70" w:unhideWhenUsed="0"/>
+    <w:lsdException w:name="Colorful Shading Accent 3" w:semiHidden="0" w:uiPriority="71" w:unhideWhenUsed="0"/>
+    <w:lsdException w:name="Colorful List Accent 3" w:semiHidden="0" w:uiPriority="72" w:unhideWhenUsed="0"/>
+    <w:lsdException w:name="Colorful Grid Accent 3" w:semiHidden="0" w:uiPriority="73" w:unhideWhenUsed="0"/>
+    <w:lsdException w:name="Light Shading Accent 4" w:semiHidden="0" w:uiPriority="60" w:unhideWhenUsed="0"/>
+    <w:lsdException w:name="Light List Accent 4" w:semiHidden="0" w:uiPriority="61" w:unhideWhenUsed="0"/>
+    <w:lsdException w:name="Light Grid Accent 4" w:semiHidden="0" w:uiPriority="62" w:unhideWhenUsed="0"/>
+    <w:lsdException w:name="Medium Shading 1 Accent 4" w:semiHidden="0" w:uiPriority="63" w:unhideWhenUsed="0"/>
+    <w:lsdException w:name="Medium Shading 2 Accent 4" w:semiHidden="0" w:uiPriority="64" w:unhideWhenUsed="0"/>
+    <w:lsdException w:name="Medium List 1 Accent 4" w:semiHidden="0" w:uiPriority="65" w:unhideWhenUsed="0"/>
+    <w:lsdException w:name="Medium List 2 Accent 4" w:semiHidden="0" w:uiPriority="66" w:unhideWhenUsed="0"/>
+    <w:lsdException w:name="Medium Grid 1 Accent 4" w:semiHidden="0" w:uiPriority="67" w:unhideWhenUsed="0"/>
+    <w:lsdException w:name="Medium Grid 2 Accent 4" w:semiHidden="0" w:uiPriority="68" w:unhideWhenUsed="0"/>
+    <w:lsdException w:name="Medium Grid 3 Accent 4" w:semiHidden="0" w:uiPriority="69" w:unhideWhenUsed="0"/>
+    <w:lsdException w:name="Dark List Accent 4" w:semiHidden="0" w:uiPriority="70" w:unhideWhenUsed="0"/>
+    <w:lsdException w:name="Colorful Shading Accent 4" w:semiHidden="0" w:uiPriority="71" w:unhideWhenUsed="0"/>
+    <w:lsdException w:name="Colorful List Accent 4" w:semiHidden="0" w:uiPriority="72" w:unhideWhenUsed="0"/>
+    <w:lsdException w:name="Colorful Grid Accent 4" w:semiHidden="0" w:uiPriority="73" w:unhideWhenUsed="0"/>
+    <w:lsdException w:name="Light Shading Accent 5" w:semiHidden="0" w:uiPriority="60" w:unhideWhenUsed="0"/>
+    <w:lsdException w:name="Light List Accent 5" w:semiHidden="0" w:uiPriority="61" w:unhideWhenUsed="0"/>
+    <w:lsdException w:name="Light Grid Accent 5" w:semiHidden="0" w:uiPriority="62" w:unhideWhenUsed="0"/>
+    <w:lsdException w:name="Medium Shading 1 Accent 5" w:semiHidden="0" w:uiPriority="63" w:unhideWhenUsed="0"/>
+    <w:lsdException w:name="Medium Shading 2 Accent 5" w:semiHidden="0" w:uiPriority="64" w:unhideWhenUsed="0"/>
+    <w:lsdException w:name="Medium List 1 Accent 5" w:semiHidden="0" w:uiPriority="65" w:unhideWhenUsed="0"/>
+    <w:lsdException w:name="Medium List 2 Accent 5" w:semiHidden="0" w:uiPriority="66" w:unhideWhenUsed="0"/>
+    <w:lsdException w:name="Medium Grid 1 Accent 5" w:semiHidden="0" w:uiPriority="67" w:unhideWhenUsed="0"/>
+    <w:lsdException w:name="Medium Grid 2 Accent 5" w:semiHidden="0" w:uiPriority="68" w:unhideWhenUsed="0"/>
+    <w:lsdException w:name="Medium Grid 3 Accent 5" w:semiHidden="0" w:uiPriority="69" w:unhideWhenUsed="0"/>
+    <w:lsdException w:name="Dark List Accent 5" w:semiHidden="0" w:uiPriority="70" w:unhideWhenUsed="0"/>
+    <w:lsdException w:name="Colorful Shading Accent 5" w:semiHidden="0" w:uiPriority="71" w:unhideWhenUsed="0"/>
+    <w:lsdException w:name="Colorful List Accent 5" w:semiHidden="0" w:uiPriority="72" w:unhideWhenUsed="0"/>
+    <w:lsdException w:name="Colorful Grid Accent 5" w:semiHidden="0" w:uiPriority="73" w:unhideWhenUsed="0"/>
+    <w:lsdException w:name="Light Shading Accent 6" w:semiHidden="0" w:uiPriority="60" w:unhideWhenUsed="0"/>
+    <w:lsdException w:name="Light List Accent 6" w:semiHidden="0" w:uiPriority="61" w:unhideWhenUsed="0"/>
+    <w:lsdException w:name="Light Grid Accent 6" w:semiHidden="0" w:uiPriority="62" w:unhideWhenUsed="0"/>
+    <w:lsdException w:name="Medium Shading 1 Accent 6" w:semiHidden="0" w:uiPriority="63" w:unhideWhenUsed="0"/>
+    <w:lsdException w:name="Medium Shading 2 Accent 6" w:semiHidden="0" w:uiPriority="64" w:unhideWhenUsed="0"/>
+    <w:lsdException w:name="Medium List 1 Accent 6" w:semiHidden="0" w:uiPriority="65" w:unhideWhenUsed="0"/>
+    <w:lsdException w:name="Medium List 2 Accent 6" w:semiHidden="0" w:uiPriority="66" w:unhideWhenUsed="0"/>
+    <w:lsdException w:name="Medium Grid 1 Accent 6" w:semiHidden="0" w:uiPriority="67" w:unhideWhenUsed="0"/>
+    <w:lsdException w:name="Medium Grid 2 Accent 6" w:semiHidden="0" w:uiPriority="68" w:unhideWhenUsed="0"/>
+    <w:lsdException w:name="Medium Grid 3 Accent 6" w:semiHidden="0" w:uiPriority="69" w:unhideWhenUsed="0"/>
+    <w:lsdException w:name="Dark List Accent 6" w:semiHidden="0" w:uiPriority="70" w:unhideWhenUsed="0"/>
+    <w:lsdException w:name="Colorful Shading Accent 6" w:semiHidden="0" w:uiPriority="71" w:unhideWhenUsed="0"/>
+    <w:lsdException w:name="Colorful List Accent 6" w:semiHidden="0" w:uiPriority="72" w:unhideWhenUsed="0"/>
+    <w:lsdException w:name="Colorful Grid Accent 6" w:semiHidden="0" w:uiPriority="73" w:unhideWhenUsed="0"/>
+    <w:lsdException w:name="Subtle Emphasis" w:semiHidden="0" w:uiPriority="19" w:unhideWhenUsed="0" w:qFormat="1"/>
+    <w:lsdException w:name="Intense Emphasis" w:semiHidden="0" w:uiPriority="21" w:unhideWhenUsed="0" w:qFormat="1"/>
+    <w:lsdException w:name="Subtle Reference" w:semiHidden="0" w:uiPriority="31" w:unhideWhenUsed="0" w:qFormat="1"/>
+    <w:lsdException w:name="Intense Reference" w:semiHidden="0" w:uiPriority="32" w:unhideWhenUsed="0" w:qFormat="1"/>
+    <w:lsdException w:name="Book Title" w:semiHidden="0" w:uiPriority="33" w:unhideWhenUsed="0" w:qFormat="1"/>
+    <w:lsdException w:name="Bibliography" w:uiPriority="37"/>
+    <w:lsdException w:name="TOC Heading" w:uiPriority="39" w:qFormat="1"/>
+  </w:latentStyles>
+  <w:style w:type="paragraph" w:default="1" w:styleId="Normal">
+    <w:name w:val="Normal"/>
+    <w:qFormat/>
+    <w:rsid w:val="00701FC8"/>
+  </w:style>
+  <w:style w:type="character" w:default="1" w:styleId="DefaultParagraphFont">
+    <w:name w:val="Default Paragraph Font"/>
+    <w:uiPriority w:val="1"/>
+    <w:semiHidden/>
+    <w:unhideWhenUsed/>
+  </w:style>
+  <w:style w:type="table" w:default="1" w:styleId="TableNormal">
+    <w:name w:val="Normal Table"/>
+    <w:uiPriority w:val="99"/>
+    <w:semiHidden/>
+    <w:unhideWhenUsed/>
+    <w:tblPr>
+      <w:tblInd w:w="0" w:type="dxa"/>
+      <w:tblCellMar>
+        <w:top w:w="0" w:type="dxa"/>
+        <w:left w:w="108" w:type="dxa"/>
+        <w:bottom w:w="0" w:type="dxa"/>
+        <w:right w:w="108" w:type="dxa"/>
+      </w:tblCellMar>
+    </w:tblPr>
+  </w:style>
+  <w:style w:type="numbering" w:default="1" w:styleId="NoList">
+    <w:name w:val="No List"/>
+    <w:uiPriority w:val="99"/>
+    <w:semiHidden/>
+    <w:unhideWhenUsed/>
+  </w:style>
+  <w:style w:type="table" w:styleId="TableGrid">
+    <w:name w:val="Table Grid"/>
+    <w:basedOn w:val="TableNormal"/>
+    <w:uiPriority w:val="39"/>
+    <w:rsid w:val="00701FC8"/>
+    <w:pPr>
+      <w:spacing w:after="0" w:line="240" w:lineRule="auto"/>
+    </w:pPr>
+    <w:tblPr>
+      <w:tblInd w:w="0" w:type="dxa"/>
+      <w:tblBorders>
+        <w:top w:val="single" w:sz="4" w:space="0" w:color="auto"/>
+        <w:left w:val="single" w:sz="4" w:space="0" w:color="auto"/>
+        <w:bottom w:val="single" w:sz="4" w:space="0" w:color="auto"/>
+        <w:right w:val="single" w:sz="4" w:space="0" w:color="auto"/>
+        <w:insideH w:val="single" w:sz="4" w:space="0" w:color="auto"/>
+        <w:insideV w:val="single" w:sz="4" w:space="0" w:color="auto"/>
+      </w:tblBorders>
+      <w:tblCellMar>
+        <w:top w:w="0" w:type="dxa"/>
+        <w:left w:w="108" w:type="dxa"/>
+        <w:bottom w:w="0" w:type="dxa"/>
+        <w:right w:w="108" w:type="dxa"/>
+      </w:tblCellMar>
     </w:tblPr>
   </w:style>
   <w:style w:type="paragraph" w:styleId="ListParagraph">
@@ -1747,7 +1766,7 @@
     </a:clrScheme>
     <a:fontScheme name="Office">
       <a:majorFont>
-        <a:latin typeface="Calibri Light" panose="020F0302020204030204"/>
+        <a:latin typeface="Calibri Light"/>
         <a:ea typeface=""/>
         <a:cs typeface=""/>
         <a:font script="Jpan" typeface="ＭＳ ゴシック"/>
@@ -1782,7 +1801,7 @@
         <a:font script="Geor" typeface="Sylfaen"/>
       </a:majorFont>
       <a:minorFont>
-        <a:latin typeface="Calibri" panose="020F0502020204030204"/>
+        <a:latin typeface="Calibri"/>
         <a:ea typeface=""/>
         <a:cs typeface=""/>
         <a:font script="Jpan" typeface="ＭＳ 明朝"/>
@@ -1959,7 +1978,7 @@
   <a:extraClrSchemeLst/>
   <a:extLst>
     <a:ext uri="{05A4C25C-085E-4340-85A3-A5531E510DB2}">
-      <thm15:themeFamily xmlns:thm15="http://schemas.microsoft.com/office/thememl/2012/main" name="Office Theme" id="{62F939B6-93AF-4DB8-9C6B-D6C7DFDC589F}" vid="{4A3C46E8-61CC-4603-A589-7422A47A8E4A}"/>
+      <thm15:themeFamily xmlns:thm15="http://schemas.microsoft.com/office/thememl/2012/main" xmlns="" name="Office Theme" id="{62F939B6-93AF-4DB8-9C6B-D6C7DFDC589F}" vid="{4A3C46E8-61CC-4603-A589-7422A47A8E4A}"/>
     </a:ext>
   </a:extLst>
 </a:theme>

</xml_diff>

<commit_message>
Week 4 notes and examples
</commit_message>
<xml_diff>
--- a/Additional documentation/Grading Criteria for Presentations.docx
+++ b/Additional documentation/Grading Criteria for Presentations.docx
@@ -11,8 +11,6 @@
           <w:szCs w:val="28"/>
         </w:rPr>
       </w:pPr>
-      <w:bookmarkStart w:id="0" w:name="_GoBack"/>
-      <w:bookmarkEnd w:id="0"/>
       <w:r>
         <w:rPr>
           <w:rFonts w:eastAsia="Arial" w:cs="Arial"/>
@@ -47,29 +45,40 @@
     <w:tbl>
       <w:tblPr>
         <w:tblStyle w:val="TableGrid"/>
-        <w:tblW w:w="9014" w:type="dxa"/>
+        <w:tblW w:w="0" w:type="auto"/>
         <w:tblInd w:w="-5" w:type="dxa"/>
         <w:tblLook w:val="04A0" w:firstRow="1" w:lastRow="0" w:firstColumn="1" w:lastColumn="0" w:noHBand="0" w:noVBand="1"/>
       </w:tblPr>
       <w:tblGrid>
-        <w:gridCol w:w="1364"/>
-        <w:gridCol w:w="7650"/>
+        <w:gridCol w:w="1260"/>
+        <w:gridCol w:w="104"/>
+        <w:gridCol w:w="7636"/>
+        <w:gridCol w:w="14"/>
       </w:tblGrid>
       <w:tr>
+        <w:trPr>
+          <w:gridAfter w:val="1"/>
+          <w:wAfter w:w="14" w:type="dxa"/>
+        </w:trPr>
         <w:tc>
           <w:tcPr>
-            <w:tcW w:w="1364" w:type="dxa"/>
+            <w:tcW w:w="1260" w:type="dxa"/>
           </w:tcPr>
           <w:p>
             <w:pPr>
-              <w:spacing w:after="148"/>
-              <w:rPr>
-                <w:rFonts w:eastAsia="Arial" w:cs="Arial"/>
-              </w:rPr>
-            </w:pPr>
-            <w:r>
-              <w:rPr>
-                <w:rFonts w:eastAsia="Arial" w:cs="Arial"/>
+              <w:pStyle w:val="ListParagraph"/>
+              <w:ind w:left="0"/>
+              <w:rPr>
+                <w:b/>
+                <w:sz w:val="24"/>
+                <w:szCs w:val="24"/>
+              </w:rPr>
+            </w:pPr>
+            <w:r>
+              <w:rPr>
+                <w:b/>
+                <w:sz w:val="24"/>
+                <w:szCs w:val="24"/>
               </w:rPr>
               <w:t>Criterion</w:t>
             </w:r>
@@ -77,19 +86,24 @@
         </w:tc>
         <w:tc>
           <w:tcPr>
-            <w:tcW w:w="7650" w:type="dxa"/>
+            <w:tcW w:w="7740" w:type="dxa"/>
+            <w:gridSpan w:val="2"/>
           </w:tcPr>
           <w:p>
             <w:pPr>
-              <w:spacing w:after="148"/>
-              <w:ind w:right="972"/>
-              <w:rPr>
-                <w:rFonts w:eastAsia="Arial" w:cs="Arial"/>
-              </w:rPr>
-            </w:pPr>
-            <w:r>
-              <w:rPr>
-                <w:rFonts w:eastAsia="Arial" w:cs="Arial"/>
+              <w:pStyle w:val="ListParagraph"/>
+              <w:ind w:left="0"/>
+              <w:rPr>
+                <w:b/>
+                <w:sz w:val="24"/>
+                <w:szCs w:val="24"/>
+              </w:rPr>
+            </w:pPr>
+            <w:r>
+              <w:rPr>
+                <w:b/>
+                <w:sz w:val="24"/>
+                <w:szCs w:val="24"/>
               </w:rPr>
               <w:t>Guidelines</w:t>
             </w:r>
@@ -100,6 +114,7 @@
         <w:tc>
           <w:tcPr>
             <w:tcW w:w="1364" w:type="dxa"/>
+            <w:gridSpan w:val="2"/>
           </w:tcPr>
           <w:p>
             <w:pPr>
@@ -119,6 +134,7 @@
         <w:tc>
           <w:tcPr>
             <w:tcW w:w="7650" w:type="dxa"/>
+            <w:gridSpan w:val="2"/>
           </w:tcPr>
           <w:p>
             <w:pPr>
@@ -170,7 +186,21 @@
               <w:rPr>
                 <w:rFonts w:eastAsia="Arial" w:cs="Arial"/>
               </w:rPr>
-              <w:t>Presenter had good posture, spoke clearly, used correct, non-idiomatic English, and did not distract the audience with her/his body language.</w:t>
+              <w:t xml:space="preserve">Presenter had good </w:t>
+            </w:r>
+            <w:proofErr w:type="gramStart"/>
+            <w:r>
+              <w:rPr>
+                <w:rFonts w:eastAsia="Arial" w:cs="Arial"/>
+              </w:rPr>
+              <w:t>posture,</w:t>
+            </w:r>
+            <w:proofErr w:type="gramEnd"/>
+            <w:r>
+              <w:rPr>
+                <w:rFonts w:eastAsia="Arial" w:cs="Arial"/>
+              </w:rPr>
+              <w:t xml:space="preserve"> spoke clearly, used correct, non-idiomatic English, and did not distract the audience with her/his body language.</w:t>
             </w:r>
           </w:p>
           <w:p>
@@ -236,191 +266,10 @@
         </w:tc>
       </w:tr>
       <w:tr>
-        <w:tc>
-          <w:tcPr>
-            <w:tcW w:w="1364" w:type="dxa"/>
-          </w:tcPr>
-          <w:p>
-            <w:pPr>
-              <w:spacing w:after="148"/>
-              <w:rPr>
-                <w:rFonts w:eastAsia="Arial" w:cs="Arial"/>
-              </w:rPr>
-            </w:pPr>
-            <w:r>
-              <w:rPr>
-                <w:rFonts w:eastAsia="Arial" w:cs="Arial"/>
-              </w:rPr>
-              <w:t>Multi-media presentation materials (e.g. slideshows, handouts)</w:t>
-            </w:r>
-          </w:p>
-        </w:tc>
-        <w:tc>
-          <w:tcPr>
-            <w:tcW w:w="7650" w:type="dxa"/>
-          </w:tcPr>
-          <w:p>
-            <w:pPr>
-              <w:spacing w:after="148" w:line="259" w:lineRule="auto"/>
-              <w:ind w:left="252" w:right="972" w:hanging="270"/>
-              <w:rPr>
-                <w:rFonts w:eastAsia="Arial" w:cs="Arial"/>
-              </w:rPr>
-            </w:pPr>
-            <w:r>
-              <w:rPr>
-                <w:rFonts w:eastAsia="Arial" w:cs="Arial"/>
-              </w:rPr>
-              <w:t>A. Presentation materials enhanced the presentation and/or provided a solid foundation for it. Note that students can receive an A for visually stunning presentation materials that captivate the audience OR for presentation materials that are simple, professionally executed, and provide a solid foundation for the presentation.</w:t>
-            </w:r>
-          </w:p>
-          <w:p>
-            <w:pPr>
-              <w:spacing w:after="148" w:line="259" w:lineRule="auto"/>
-              <w:ind w:left="252" w:right="972" w:hanging="270"/>
-              <w:rPr>
-                <w:rFonts w:eastAsia="Arial" w:cs="Arial"/>
-              </w:rPr>
-            </w:pPr>
-            <w:r>
-              <w:rPr>
-                <w:rFonts w:eastAsia="Arial" w:cs="Arial"/>
-              </w:rPr>
-              <w:t>B. Presentation materials met most of the criteria for an A but were somewhat facile or distracting, or not professionally executed.</w:t>
-            </w:r>
-          </w:p>
-          <w:p>
-            <w:pPr>
-              <w:spacing w:after="148" w:line="259" w:lineRule="auto"/>
-              <w:ind w:left="252" w:right="972" w:hanging="270"/>
-              <w:rPr>
-                <w:rFonts w:eastAsia="Arial" w:cs="Arial"/>
-              </w:rPr>
-            </w:pPr>
-            <w:r>
-              <w:rPr>
-                <w:rFonts w:eastAsia="Arial" w:cs="Arial"/>
-              </w:rPr>
-              <w:t>C. Presentation materials somewhat distracted from or otherwise undermined the presentation. Presentation materials were sloppily executed, but comprehensible.</w:t>
-            </w:r>
-          </w:p>
-          <w:p>
-            <w:pPr>
-              <w:spacing w:after="148" w:line="259" w:lineRule="auto"/>
-              <w:ind w:left="252" w:right="972" w:hanging="270"/>
-              <w:rPr>
-                <w:rFonts w:eastAsia="Arial" w:cs="Arial"/>
-              </w:rPr>
-            </w:pPr>
-            <w:r>
-              <w:rPr>
-                <w:rFonts w:eastAsia="Arial" w:cs="Arial"/>
-              </w:rPr>
-              <w:t>D. Presentation materials distracted from or otherwise undermined the presentation. Presentation materials were sloppily executed and somewhat incomprehensible.</w:t>
-            </w:r>
-          </w:p>
-          <w:p>
-            <w:pPr>
-              <w:spacing w:after="148" w:line="259" w:lineRule="auto"/>
-              <w:ind w:left="252" w:right="972" w:hanging="270"/>
-              <w:rPr>
-                <w:rFonts w:eastAsia="Arial" w:cs="Arial"/>
-              </w:rPr>
-            </w:pPr>
-            <w:r>
-              <w:rPr>
-                <w:rFonts w:eastAsia="Arial" w:cs="Arial"/>
-              </w:rPr>
-              <w:t>F. Presentation materials were non-existent or poorly executed to the point of being incomprehensible.</w:t>
-            </w:r>
-          </w:p>
-        </w:tc>
-      </w:tr>
-    </w:tbl>
-    <w:p>
-      <w:pPr>
-        <w:spacing w:after="148"/>
-        <w:rPr>
-          <w:rFonts w:eastAsia="Arial" w:cs="Arial"/>
-          <w:sz w:val="28"/>
-          <w:szCs w:val="28"/>
-        </w:rPr>
-      </w:pPr>
-    </w:p>
-    <w:p>
-      <w:pPr>
-        <w:spacing w:after="148"/>
-        <w:rPr>
-          <w:rFonts w:eastAsia="Arial" w:cs="Arial"/>
-          <w:sz w:val="28"/>
-          <w:szCs w:val="28"/>
-        </w:rPr>
-      </w:pPr>
-    </w:p>
-    <w:p>
-      <w:pPr>
-        <w:rPr>
-          <w:rFonts w:eastAsia="Arial" w:cs="Arial"/>
-          <w:sz w:val="28"/>
-          <w:szCs w:val="28"/>
-        </w:rPr>
-      </w:pPr>
-      <w:r>
-        <w:rPr>
-          <w:rFonts w:eastAsia="Arial" w:cs="Arial"/>
-          <w:sz w:val="28"/>
-          <w:szCs w:val="28"/>
-        </w:rPr>
-        <w:br w:type="page"/>
-      </w:r>
-    </w:p>
-    <w:p>
-      <w:pPr>
-        <w:spacing w:after="148"/>
-        <w:rPr>
-          <w:rFonts w:eastAsia="Arial" w:cs="Arial"/>
-          <w:sz w:val="28"/>
-          <w:szCs w:val="28"/>
-        </w:rPr>
-      </w:pPr>
-      <w:r>
-        <w:rPr>
-          <w:rFonts w:eastAsia="Arial" w:cs="Arial"/>
-          <w:sz w:val="28"/>
-          <w:szCs w:val="28"/>
-        </w:rPr>
-        <w:lastRenderedPageBreak/>
-        <w:t xml:space="preserve">Appendix C: Grading Criteria for </w:t>
-      </w:r>
-      <w:r>
-        <w:rPr>
-          <w:rFonts w:eastAsia="Arial" w:cs="Arial"/>
-          <w:sz w:val="28"/>
-          <w:szCs w:val="28"/>
-        </w:rPr>
-        <w:t>Presentations</w:t>
-      </w:r>
-      <w:r>
-        <w:rPr>
-          <w:rFonts w:eastAsia="Arial" w:cs="Arial"/>
-          <w:sz w:val="28"/>
-          <w:szCs w:val="28"/>
-        </w:rPr>
-        <w:t xml:space="preserve"> (continued)</w:t>
-      </w:r>
-    </w:p>
-    <w:tbl>
-      <w:tblPr>
-        <w:tblStyle w:val="TableGrid"/>
-        <w:tblW w:w="0" w:type="auto"/>
-        <w:tblInd w:w="-5" w:type="dxa"/>
-        <w:tblLook w:val="04A0" w:firstRow="1" w:lastRow="0" w:firstColumn="1" w:lastColumn="0" w:noHBand="0" w:noVBand="1"/>
-      </w:tblPr>
-      <w:tblGrid>
-        <w:gridCol w:w="1260"/>
-        <w:gridCol w:w="7740"/>
-      </w:tblGrid>
-      <w:tr>
+        <w:trPr>
+          <w:gridAfter w:val="1"/>
+          <w:wAfter w:w="14" w:type="dxa"/>
+        </w:trPr>
         <w:tc>
           <w:tcPr>
             <w:tcW w:w="1260" w:type="dxa"/>
@@ -429,48 +278,172 @@
             <w:pPr>
               <w:pStyle w:val="ListParagraph"/>
               <w:ind w:left="0"/>
-              <w:rPr>
-                <w:b/>
-                <w:sz w:val="24"/>
-                <w:szCs w:val="24"/>
-              </w:rPr>
-            </w:pPr>
-            <w:r>
-              <w:rPr>
-                <w:b/>
-                <w:sz w:val="24"/>
-                <w:szCs w:val="24"/>
-              </w:rPr>
-              <w:t>Criterion</w:t>
+            </w:pPr>
+            <w:r>
+              <w:t>Structure</w:t>
             </w:r>
           </w:p>
         </w:tc>
         <w:tc>
           <w:tcPr>
             <w:tcW w:w="7740" w:type="dxa"/>
+            <w:gridSpan w:val="2"/>
           </w:tcPr>
           <w:p>
             <w:pPr>
-              <w:pStyle w:val="ListParagraph"/>
-              <w:ind w:left="0"/>
-              <w:rPr>
-                <w:b/>
-                <w:sz w:val="24"/>
-                <w:szCs w:val="24"/>
-              </w:rPr>
-            </w:pPr>
-            <w:r>
-              <w:rPr>
-                <w:b/>
-                <w:sz w:val="24"/>
-                <w:szCs w:val="24"/>
-              </w:rPr>
-              <w:t>Guidelines</w:t>
+              <w:spacing w:after="148" w:line="259" w:lineRule="auto"/>
+              <w:ind w:left="252" w:right="972" w:hanging="252"/>
+              <w:rPr>
+                <w:rFonts w:eastAsia="Arial" w:cs="Arial"/>
+              </w:rPr>
+            </w:pPr>
+            <w:r>
+              <w:rPr>
+                <w:rFonts w:eastAsia="Arial" w:cs="Arial"/>
+              </w:rPr>
+              <w:t>A.</w:t>
+            </w:r>
+            <w:r>
+              <w:rPr>
+                <w:rFonts w:eastAsia="Arial" w:cs="Arial"/>
+              </w:rPr>
+              <w:t xml:space="preserve"> Presentation topic was clearly introduced, ideas were well develop</w:t>
+            </w:r>
+            <w:r>
+              <w:rPr>
+                <w:rFonts w:eastAsia="Arial" w:cs="Arial"/>
+              </w:rPr>
+              <w:t>ed</w:t>
+            </w:r>
+            <w:r>
+              <w:rPr>
+                <w:rFonts w:eastAsia="Arial" w:cs="Arial"/>
+              </w:rPr>
+              <w:t xml:space="preserve">, </w:t>
+            </w:r>
+            <w:proofErr w:type="gramStart"/>
+            <w:r>
+              <w:rPr>
+                <w:rFonts w:eastAsia="Arial" w:cs="Arial"/>
+              </w:rPr>
+              <w:t>the</w:t>
+            </w:r>
+            <w:proofErr w:type="gramEnd"/>
+            <w:r>
+              <w:rPr>
+                <w:rFonts w:eastAsia="Arial" w:cs="Arial"/>
+              </w:rPr>
+              <w:t xml:space="preserve"> development of ideas occurred in a coherent manner, the conclusion succinctly summarized the content.</w:t>
+            </w:r>
+          </w:p>
+          <w:p>
+            <w:pPr>
+              <w:pStyle w:val="ListParagraph"/>
+              <w:ind w:left="252" w:hanging="252"/>
+              <w:rPr>
+                <w:rFonts w:eastAsia="Arial" w:cs="Arial"/>
+              </w:rPr>
+            </w:pPr>
+            <w:r>
+              <w:t>B</w:t>
+            </w:r>
+            <w:r>
+              <w:t>.</w:t>
+            </w:r>
+            <w:r>
+              <w:rPr>
+                <w:sz w:val="28"/>
+                <w:szCs w:val="28"/>
+              </w:rPr>
+              <w:t xml:space="preserve"> </w:t>
+            </w:r>
+            <w:r>
+              <w:rPr>
+                <w:rFonts w:eastAsia="Arial" w:cs="Arial"/>
+              </w:rPr>
+              <w:t>Presentation met most but not all of the criteria outlined for an A.</w:t>
+            </w:r>
+          </w:p>
+          <w:p>
+            <w:pPr>
+              <w:pStyle w:val="ListParagraph"/>
+              <w:ind w:left="252" w:hanging="252"/>
+              <w:rPr>
+                <w:rFonts w:eastAsia="Arial" w:cs="Arial"/>
+              </w:rPr>
+            </w:pPr>
+          </w:p>
+          <w:p>
+            <w:pPr>
+              <w:pStyle w:val="ListParagraph"/>
+              <w:ind w:left="252" w:hanging="252"/>
+              <w:rPr>
+                <w:rFonts w:eastAsia="Arial" w:cs="Arial"/>
+              </w:rPr>
+            </w:pPr>
+            <w:r>
+              <w:rPr>
+                <w:rFonts w:eastAsia="Arial" w:cs="Arial"/>
+              </w:rPr>
+              <w:t>C. Presentation did not have an introduction and conclusion, ideas though presented, were not developed in a logical fashion. Points were made in a disconnected way.</w:t>
+            </w:r>
+          </w:p>
+          <w:p>
+            <w:pPr>
+              <w:pStyle w:val="ListParagraph"/>
+              <w:ind w:left="252" w:hanging="252"/>
+              <w:rPr>
+                <w:rFonts w:eastAsia="Arial" w:cs="Arial"/>
+              </w:rPr>
+            </w:pPr>
+          </w:p>
+          <w:p>
+            <w:pPr>
+              <w:pStyle w:val="ListParagraph"/>
+              <w:ind w:left="252" w:hanging="252"/>
+              <w:rPr>
+                <w:rFonts w:eastAsia="Arial" w:cs="Arial"/>
+              </w:rPr>
+            </w:pPr>
+            <w:r>
+              <w:rPr>
+                <w:rFonts w:eastAsia="Arial" w:cs="Arial"/>
+              </w:rPr>
+              <w:t>D. Presentation was disorganized and somewhat illogical.</w:t>
+            </w:r>
+          </w:p>
+          <w:p>
+            <w:pPr>
+              <w:pStyle w:val="ListParagraph"/>
+              <w:ind w:left="252" w:hanging="252"/>
+              <w:rPr>
+                <w:rFonts w:eastAsia="Arial" w:cs="Arial"/>
+              </w:rPr>
+            </w:pPr>
+          </w:p>
+          <w:p>
+            <w:pPr>
+              <w:pStyle w:val="ListParagraph"/>
+              <w:ind w:left="252" w:hanging="252"/>
+              <w:rPr>
+                <w:sz w:val="28"/>
+                <w:szCs w:val="28"/>
+              </w:rPr>
+            </w:pPr>
+            <w:r>
+              <w:rPr>
+                <w:rFonts w:eastAsia="Arial" w:cs="Arial"/>
+              </w:rPr>
+              <w:t>F.  Presentation was incoherent, topic was never introduced, ideas, if presented at all, were not developed.</w:t>
             </w:r>
           </w:p>
         </w:tc>
       </w:tr>
       <w:tr>
+        <w:trPr>
+          <w:gridAfter w:val="1"/>
+          <w:wAfter w:w="14" w:type="dxa"/>
+        </w:trPr>
         <w:tc>
           <w:tcPr>
             <w:tcW w:w="1260" w:type="dxa"/>
@@ -481,60 +454,52 @@
               <w:ind w:left="0"/>
             </w:pPr>
             <w:r>
-              <w:t>Structure</w:t>
+              <w:t>Content</w:t>
             </w:r>
           </w:p>
         </w:tc>
         <w:tc>
           <w:tcPr>
             <w:tcW w:w="7740" w:type="dxa"/>
+            <w:gridSpan w:val="2"/>
           </w:tcPr>
           <w:p>
             <w:pPr>
-              <w:spacing w:after="148" w:line="259" w:lineRule="auto"/>
-              <w:ind w:left="252" w:right="972" w:hanging="252"/>
-              <w:rPr>
-                <w:rFonts w:eastAsia="Arial" w:cs="Arial"/>
-              </w:rPr>
-            </w:pPr>
-            <w:r>
-              <w:rPr>
-                <w:rFonts w:eastAsia="Arial" w:cs="Arial"/>
-              </w:rPr>
-              <w:t>A.</w:t>
-            </w:r>
-            <w:r>
-              <w:rPr>
-                <w:rFonts w:eastAsia="Arial" w:cs="Arial"/>
-              </w:rPr>
-              <w:t xml:space="preserve"> Presentation topic was clearly introduced, ideas were well develop</w:t>
-            </w:r>
-            <w:r>
-              <w:rPr>
-                <w:rFonts w:eastAsia="Arial" w:cs="Arial"/>
-              </w:rPr>
-              <w:t>ed</w:t>
-            </w:r>
-            <w:r>
-              <w:rPr>
-                <w:rFonts w:eastAsia="Arial" w:cs="Arial"/>
-              </w:rPr>
-              <w:t xml:space="preserve">, </w:t>
-            </w:r>
-            <w:proofErr w:type="gramStart"/>
-            <w:r>
-              <w:rPr>
-                <w:rFonts w:eastAsia="Arial" w:cs="Arial"/>
-              </w:rPr>
-              <w:t>the</w:t>
-            </w:r>
-            <w:proofErr w:type="gramEnd"/>
-            <w:r>
-              <w:rPr>
-                <w:rFonts w:eastAsia="Arial" w:cs="Arial"/>
-              </w:rPr>
-              <w:t xml:space="preserve"> development of ideas occurred in a coherent manner, the conclusion succinctly summarized the content.</w:t>
-            </w:r>
+              <w:pStyle w:val="ListParagraph"/>
+              <w:ind w:left="0"/>
+              <w:rPr>
+                <w:rFonts w:eastAsia="Arial" w:cs="Arial"/>
+              </w:rPr>
+            </w:pPr>
+          </w:p>
+          <w:p>
+            <w:pPr>
+              <w:ind w:left="252" w:hanging="252"/>
+              <w:rPr>
+                <w:rFonts w:eastAsia="Arial" w:cs="Arial"/>
+              </w:rPr>
+            </w:pPr>
+            <w:r>
+              <w:rPr>
+                <w:rFonts w:eastAsia="Arial" w:cs="Arial"/>
+              </w:rPr>
+              <w:t xml:space="preserve">A. </w:t>
+            </w:r>
+            <w:r>
+              <w:rPr>
+                <w:rFonts w:eastAsia="Arial" w:cs="Arial"/>
+              </w:rPr>
+              <w:t>Content was topical and/or interesting; arguments were supported by properly documented evidence; evidence was creatively/critically evaluated; language was clear, concise and grammatical.</w:t>
+            </w:r>
+          </w:p>
+          <w:p>
+            <w:pPr>
+              <w:pStyle w:val="ListParagraph"/>
+              <w:ind w:left="252" w:hanging="252"/>
+              <w:rPr>
+                <w:rFonts w:eastAsia="Arial" w:cs="Arial"/>
+              </w:rPr>
+            </w:pPr>
           </w:p>
           <w:p>
             <w:pPr>
@@ -561,7 +526,7 @@
               <w:rPr>
                 <w:rFonts w:eastAsia="Arial" w:cs="Arial"/>
               </w:rPr>
-              <w:t>Presentation met most but not all of the criteria outlined for an A.</w:t>
+              <w:t>Content met most but not all of the criteria outlined for an A.</w:t>
             </w:r>
           </w:p>
           <w:p>
@@ -575,7 +540,6 @@
           </w:p>
           <w:p>
             <w:pPr>
-              <w:pStyle w:val="ListParagraph"/>
               <w:ind w:left="252" w:hanging="252"/>
               <w:rPr>
                 <w:rFonts w:eastAsia="Arial" w:cs="Arial"/>
@@ -585,7 +549,25 @@
               <w:rPr>
                 <w:rFonts w:eastAsia="Arial" w:cs="Arial"/>
               </w:rPr>
-              <w:t>C. Presentation did not have an introduction and conclusion, ideas though presented, were not developed in a logical fashion. Points were made in a disconnected way.</w:t>
+              <w:t xml:space="preserve">C. </w:t>
+            </w:r>
+            <w:r>
+              <w:rPr>
+                <w:rFonts w:eastAsia="Arial" w:cs="Arial"/>
+              </w:rPr>
+              <w:t>Content met some of the criteria for an A, with significant iss</w:t>
+            </w:r>
+            <w:r>
+              <w:rPr>
+                <w:rFonts w:eastAsia="Arial" w:cs="Arial"/>
+              </w:rPr>
+              <w:t xml:space="preserve">ues like undocumented sources, </w:t>
+            </w:r>
+            <w:r>
+              <w:rPr>
+                <w:rFonts w:eastAsia="Arial" w:cs="Arial"/>
+              </w:rPr>
+              <w:t>unsubstantiated claims, etc.</w:t>
             </w:r>
           </w:p>
           <w:p>
@@ -599,7 +581,6 @@
           </w:p>
           <w:p>
             <w:pPr>
-              <w:pStyle w:val="ListParagraph"/>
               <w:ind w:left="252" w:hanging="252"/>
               <w:rPr>
                 <w:rFonts w:eastAsia="Arial" w:cs="Arial"/>
@@ -609,7 +590,26 @@
               <w:rPr>
                 <w:rFonts w:eastAsia="Arial" w:cs="Arial"/>
               </w:rPr>
-              <w:t>D. Presentation was disorganized and somewhat illogical.</w:t>
+              <w:t xml:space="preserve">D. </w:t>
+            </w:r>
+            <w:r>
+              <w:rPr>
+                <w:rFonts w:eastAsia="Arial" w:cs="Arial"/>
+              </w:rPr>
+              <w:t xml:space="preserve">Content was unoriginal or trivial, some factual claims were not substantiated, </w:t>
+            </w:r>
+            <w:r>
+              <w:rPr>
+                <w:rFonts w:eastAsia="Arial" w:cs="Arial"/>
+              </w:rPr>
+              <w:lastRenderedPageBreak/>
+              <w:t>and language</w:t>
+            </w:r>
+            <w:r>
+              <w:rPr>
+                <w:rFonts w:eastAsia="Arial" w:cs="Arial"/>
+              </w:rPr>
+              <w:t xml:space="preserve"> was ungrammatical.</w:t>
             </w:r>
           </w:p>
           <w:p>
@@ -623,286 +623,96 @@
           </w:p>
           <w:p>
             <w:pPr>
-              <w:pStyle w:val="ListParagraph"/>
               <w:ind w:left="252" w:hanging="252"/>
-              <w:rPr>
-                <w:sz w:val="28"/>
-                <w:szCs w:val="28"/>
-              </w:rPr>
-            </w:pPr>
-            <w:r>
-              <w:rPr>
-                <w:rFonts w:eastAsia="Arial" w:cs="Arial"/>
-              </w:rPr>
-              <w:t>F.  Presentation was incoherent, topic was never introduced, ideas, if presented at all, were not developed.</w:t>
+            </w:pPr>
+            <w:r>
+              <w:rPr>
+                <w:rFonts w:eastAsia="Arial" w:cs="Arial"/>
+              </w:rPr>
+              <w:t xml:space="preserve">F. </w:t>
+            </w:r>
+            <w:r>
+              <w:rPr>
+                <w:rFonts w:eastAsia="Arial" w:cs="Arial"/>
+              </w:rPr>
+              <w:t xml:space="preserve">Content was </w:t>
+            </w:r>
+            <w:r>
+              <w:rPr>
+                <w:rFonts w:eastAsia="Arial" w:cs="Arial"/>
+              </w:rPr>
+              <w:t>incoherent</w:t>
+            </w:r>
+            <w:r>
+              <w:rPr>
+                <w:rFonts w:eastAsia="Arial" w:cs="Arial"/>
+              </w:rPr>
+              <w:t xml:space="preserve">, </w:t>
+            </w:r>
+            <w:r>
+              <w:rPr>
+                <w:rFonts w:eastAsia="Arial" w:cs="Arial"/>
+              </w:rPr>
+              <w:t>factual c</w:t>
+            </w:r>
+            <w:r>
+              <w:rPr>
+                <w:rFonts w:eastAsia="Arial" w:cs="Arial"/>
+              </w:rPr>
+              <w:t>laims were n</w:t>
+            </w:r>
+            <w:r>
+              <w:rPr>
+                <w:rFonts w:eastAsia="Arial" w:cs="Arial"/>
+              </w:rPr>
+              <w:t>ever</w:t>
+            </w:r>
+            <w:r>
+              <w:rPr>
+                <w:rFonts w:eastAsia="Arial" w:cs="Arial"/>
+              </w:rPr>
+              <w:t xml:space="preserve"> substantiated, language was ungrammatical</w:t>
+            </w:r>
+            <w:r>
+              <w:rPr>
+                <w:rFonts w:eastAsia="Arial" w:cs="Arial"/>
+              </w:rPr>
+              <w:t xml:space="preserve">. </w:t>
             </w:r>
           </w:p>
         </w:tc>
       </w:tr>
       <w:tr>
+        <w:trPr>
+          <w:gridAfter w:val="1"/>
+          <w:wAfter w:w="14" w:type="dxa"/>
+        </w:trPr>
         <w:tc>
           <w:tcPr>
             <w:tcW w:w="1260" w:type="dxa"/>
           </w:tcPr>
           <w:p>
             <w:pPr>
-              <w:pStyle w:val="ListParagraph"/>
-              <w:ind w:left="0"/>
-            </w:pPr>
-            <w:r>
-              <w:t>Content</w:t>
-            </w:r>
+              <w:spacing w:after="148"/>
+              <w:rPr>
+                <w:rFonts w:eastAsia="Arial" w:cs="Arial"/>
+              </w:rPr>
+            </w:pPr>
+            <w:r>
+              <w:rPr>
+                <w:rFonts w:eastAsia="Arial" w:cs="Arial"/>
+              </w:rPr>
+              <w:lastRenderedPageBreak/>
+              <w:t xml:space="preserve">Interaction </w:t>
+            </w:r>
+            <w:bookmarkStart w:id="0" w:name="_GoBack"/>
+            <w:bookmarkEnd w:id="0"/>
           </w:p>
         </w:tc>
         <w:tc>
           <w:tcPr>
             <w:tcW w:w="7740" w:type="dxa"/>
-          </w:tcPr>
-          <w:p>
-            <w:pPr>
-              <w:pStyle w:val="ListParagraph"/>
-              <w:ind w:left="0"/>
-              <w:rPr>
-                <w:rFonts w:eastAsia="Arial" w:cs="Arial"/>
-              </w:rPr>
-            </w:pPr>
-          </w:p>
-          <w:p>
-            <w:pPr>
-              <w:ind w:left="252" w:hanging="252"/>
-              <w:rPr>
-                <w:rFonts w:eastAsia="Arial" w:cs="Arial"/>
-              </w:rPr>
-            </w:pPr>
-            <w:r>
-              <w:rPr>
-                <w:rFonts w:eastAsia="Arial" w:cs="Arial"/>
-              </w:rPr>
-              <w:t xml:space="preserve">A. </w:t>
-            </w:r>
-            <w:r>
-              <w:rPr>
-                <w:rFonts w:eastAsia="Arial" w:cs="Arial"/>
-              </w:rPr>
-              <w:t>Content was topical and/or interesting; arguments were supported by properly documented evidence; evidence was creatively/critically evaluated; language was clear, concise and grammatical.</w:t>
-            </w:r>
-          </w:p>
-          <w:p>
-            <w:pPr>
-              <w:pStyle w:val="ListParagraph"/>
-              <w:ind w:left="252" w:hanging="252"/>
-              <w:rPr>
-                <w:rFonts w:eastAsia="Arial" w:cs="Arial"/>
-              </w:rPr>
-            </w:pPr>
-          </w:p>
-          <w:p>
-            <w:pPr>
-              <w:pStyle w:val="ListParagraph"/>
-              <w:ind w:left="252" w:hanging="252"/>
-              <w:rPr>
-                <w:rFonts w:eastAsia="Arial" w:cs="Arial"/>
-              </w:rPr>
-            </w:pPr>
-            <w:r>
-              <w:t>B</w:t>
-            </w:r>
-            <w:r>
-              <w:t>.</w:t>
-            </w:r>
-            <w:r>
-              <w:rPr>
-                <w:sz w:val="28"/>
-                <w:szCs w:val="28"/>
-              </w:rPr>
-              <w:t xml:space="preserve"> </w:t>
-            </w:r>
-            <w:r>
-              <w:rPr>
-                <w:rFonts w:eastAsia="Arial" w:cs="Arial"/>
-              </w:rPr>
-              <w:t>Content met most but not all of the criteria outlined for an A.</w:t>
-            </w:r>
-          </w:p>
-          <w:p>
-            <w:pPr>
-              <w:pStyle w:val="ListParagraph"/>
-              <w:ind w:left="252" w:hanging="252"/>
-              <w:rPr>
-                <w:rFonts w:eastAsia="Arial" w:cs="Arial"/>
-              </w:rPr>
-            </w:pPr>
-          </w:p>
-          <w:p>
-            <w:pPr>
-              <w:ind w:left="252" w:hanging="252"/>
-              <w:rPr>
-                <w:rFonts w:eastAsia="Arial" w:cs="Arial"/>
-              </w:rPr>
-            </w:pPr>
-            <w:r>
-              <w:rPr>
-                <w:rFonts w:eastAsia="Arial" w:cs="Arial"/>
-              </w:rPr>
-              <w:t xml:space="preserve">C. </w:t>
-            </w:r>
-            <w:r>
-              <w:rPr>
-                <w:rFonts w:eastAsia="Arial" w:cs="Arial"/>
-              </w:rPr>
-              <w:t>Content met some of the criteria for an A, with significant issues like undocumented sources</w:t>
-            </w:r>
-            <w:proofErr w:type="gramStart"/>
-            <w:r>
-              <w:rPr>
-                <w:rFonts w:eastAsia="Arial" w:cs="Arial"/>
-              </w:rPr>
-              <w:t>,  unsubstantiated</w:t>
-            </w:r>
-            <w:proofErr w:type="gramEnd"/>
-            <w:r>
-              <w:rPr>
-                <w:rFonts w:eastAsia="Arial" w:cs="Arial"/>
-              </w:rPr>
-              <w:t xml:space="preserve"> claims, etc.</w:t>
-            </w:r>
-          </w:p>
-          <w:p>
-            <w:pPr>
-              <w:pStyle w:val="ListParagraph"/>
-              <w:ind w:left="252" w:hanging="252"/>
-              <w:rPr>
-                <w:rFonts w:eastAsia="Arial" w:cs="Arial"/>
-              </w:rPr>
-            </w:pPr>
-          </w:p>
-          <w:p>
-            <w:pPr>
-              <w:ind w:left="252" w:hanging="252"/>
-              <w:rPr>
-                <w:rFonts w:eastAsia="Arial" w:cs="Arial"/>
-              </w:rPr>
-            </w:pPr>
-            <w:r>
-              <w:rPr>
-                <w:rFonts w:eastAsia="Arial" w:cs="Arial"/>
-              </w:rPr>
-              <w:t xml:space="preserve">D. </w:t>
-            </w:r>
-            <w:r>
-              <w:rPr>
-                <w:rFonts w:eastAsia="Arial" w:cs="Arial"/>
-              </w:rPr>
-              <w:t xml:space="preserve">Content was unoriginal or trivial, some factual claims were not substantiated, </w:t>
-            </w:r>
-            <w:proofErr w:type="gramStart"/>
-            <w:r>
-              <w:rPr>
-                <w:rFonts w:eastAsia="Arial" w:cs="Arial"/>
-              </w:rPr>
-              <w:t>language</w:t>
-            </w:r>
-            <w:proofErr w:type="gramEnd"/>
-            <w:r>
-              <w:rPr>
-                <w:rFonts w:eastAsia="Arial" w:cs="Arial"/>
-              </w:rPr>
-              <w:t xml:space="preserve"> was ungrammatical.</w:t>
-            </w:r>
-          </w:p>
-          <w:p>
-            <w:pPr>
-              <w:pStyle w:val="ListParagraph"/>
-              <w:ind w:left="252" w:hanging="252"/>
-              <w:rPr>
-                <w:rFonts w:eastAsia="Arial" w:cs="Arial"/>
-              </w:rPr>
-            </w:pPr>
-          </w:p>
-          <w:p>
-            <w:pPr>
-              <w:ind w:left="252" w:hanging="252"/>
-            </w:pPr>
-            <w:r>
-              <w:rPr>
-                <w:rFonts w:eastAsia="Arial" w:cs="Arial"/>
-              </w:rPr>
-              <w:t xml:space="preserve">F. </w:t>
-            </w:r>
-            <w:r>
-              <w:rPr>
-                <w:rFonts w:eastAsia="Arial" w:cs="Arial"/>
-              </w:rPr>
-              <w:t xml:space="preserve">Content was </w:t>
-            </w:r>
-            <w:r>
-              <w:rPr>
-                <w:rFonts w:eastAsia="Arial" w:cs="Arial"/>
-              </w:rPr>
-              <w:t>incoherent</w:t>
-            </w:r>
-            <w:r>
-              <w:rPr>
-                <w:rFonts w:eastAsia="Arial" w:cs="Arial"/>
-              </w:rPr>
-              <w:t xml:space="preserve">, </w:t>
-            </w:r>
-            <w:r>
-              <w:rPr>
-                <w:rFonts w:eastAsia="Arial" w:cs="Arial"/>
-              </w:rPr>
-              <w:t>factual c</w:t>
-            </w:r>
-            <w:r>
-              <w:rPr>
-                <w:rFonts w:eastAsia="Arial" w:cs="Arial"/>
-              </w:rPr>
-              <w:t>laims were n</w:t>
-            </w:r>
-            <w:r>
-              <w:rPr>
-                <w:rFonts w:eastAsia="Arial" w:cs="Arial"/>
-              </w:rPr>
-              <w:t>ever</w:t>
-            </w:r>
-            <w:r>
-              <w:rPr>
-                <w:rFonts w:eastAsia="Arial" w:cs="Arial"/>
-              </w:rPr>
-              <w:t xml:space="preserve"> substantiated, language was ungrammatical</w:t>
-            </w:r>
-            <w:r>
-              <w:rPr>
-                <w:rFonts w:eastAsia="Arial" w:cs="Arial"/>
-              </w:rPr>
-              <w:t xml:space="preserve">. </w:t>
-            </w:r>
-          </w:p>
-        </w:tc>
-      </w:tr>
-      <w:tr>
-        <w:tc>
-          <w:tcPr>
-            <w:tcW w:w="1260" w:type="dxa"/>
-          </w:tcPr>
-          <w:p>
-            <w:pPr>
-              <w:spacing w:after="148"/>
-              <w:rPr>
-                <w:rFonts w:eastAsia="Arial" w:cs="Arial"/>
-              </w:rPr>
-            </w:pPr>
-            <w:r>
-              <w:rPr>
-                <w:rFonts w:eastAsia="Arial" w:cs="Arial"/>
-              </w:rPr>
-              <w:t>Interaction / Discussion</w:t>
-            </w:r>
-          </w:p>
-        </w:tc>
-        <w:tc>
-          <w:tcPr>
-            <w:tcW w:w="7740" w:type="dxa"/>
+            <w:gridSpan w:val="2"/>
           </w:tcPr>
           <w:p>
             <w:pPr>
@@ -936,7 +746,7 @@
               <w:rPr>
                 <w:rFonts w:eastAsia="Arial" w:cs="Arial"/>
               </w:rPr>
-              <w:t>Presenter was enthusiastic about the topic and thereby engaged the audience. Presenter guided the discussion with provocative and/or insightful questions that either extended the theme of the presentation or delved into it.</w:t>
+              <w:t xml:space="preserve">Presenter was enthusiastic about the topic and thereby engaged the audience. </w:t>
             </w:r>
           </w:p>
           <w:p>
@@ -956,7 +766,7 @@
               <w:rPr>
                 <w:rFonts w:eastAsia="Arial" w:cs="Arial"/>
               </w:rPr>
-              <w:t xml:space="preserve"> Presenter came prepared with questions but did not guide the conversation when it when off track. Presenter displayed </w:t>
+              <w:t xml:space="preserve">Presenter displayed </w:t>
             </w:r>
             <w:r>
               <w:rPr>
@@ -988,7 +798,46 @@
               <w:rPr>
                 <w:rFonts w:eastAsia="Arial" w:cs="Arial"/>
               </w:rPr>
-              <w:t xml:space="preserve">Presenter did not have prepared questions and / or appeared indifferent to the topic. </w:t>
+              <w:t>Presenter appeared</w:t>
+            </w:r>
+            <w:r>
+              <w:rPr>
+                <w:rFonts w:eastAsia="Arial" w:cs="Arial"/>
+              </w:rPr>
+              <w:t xml:space="preserve"> indifferent to the topic. </w:t>
+            </w:r>
+          </w:p>
+          <w:p>
+            <w:pPr>
+              <w:pStyle w:val="ListParagraph"/>
+              <w:numPr>
+                <w:ilvl w:val="0"/>
+                <w:numId w:val="2"/>
+              </w:numPr>
+              <w:spacing w:after="148"/>
+              <w:ind w:left="-265" w:right="972" w:hanging="18"/>
+              <w:rPr>
+                <w:rFonts w:eastAsia="Arial" w:cs="Arial"/>
+                <w:color w:val="FFFFFF" w:themeColor="background1"/>
+              </w:rPr>
+            </w:pPr>
+            <w:r>
+              <w:rPr>
+                <w:rFonts w:eastAsia="Arial" w:cs="Arial"/>
+              </w:rPr>
+              <w:t xml:space="preserve">D.   </w:t>
+            </w:r>
+            <w:r>
+              <w:rPr>
+                <w:rFonts w:eastAsia="Arial" w:cs="Arial"/>
+              </w:rPr>
+              <w:t>Presenter was unenth</w:t>
+            </w:r>
+            <w:r>
+              <w:rPr>
+                <w:rFonts w:eastAsia="Arial" w:cs="Arial"/>
+              </w:rPr>
+              <w:t>usiastic about the presentation.</w:t>
             </w:r>
           </w:p>
           <w:p>
@@ -1008,42 +857,13 @@
               <w:rPr>
                 <w:rFonts w:eastAsia="Arial" w:cs="Arial"/>
               </w:rPr>
-              <w:t xml:space="preserve">Presenter was unenthusiastic about the presentation and / or did not encourage discussion  </w:t>
-            </w:r>
-          </w:p>
-          <w:p>
-            <w:pPr>
-              <w:pStyle w:val="ListParagraph"/>
-              <w:numPr>
-                <w:ilvl w:val="0"/>
-                <w:numId w:val="2"/>
-              </w:numPr>
-              <w:spacing w:after="148"/>
-              <w:ind w:right="972"/>
-              <w:rPr>
-                <w:rFonts w:eastAsia="Arial" w:cs="Arial"/>
-                <w:color w:val="FFFFFF" w:themeColor="background1"/>
-              </w:rPr>
-            </w:pPr>
-          </w:p>
-          <w:p>
-            <w:pPr>
-              <w:pStyle w:val="ListParagraph"/>
-              <w:numPr>
-                <w:ilvl w:val="0"/>
-                <w:numId w:val="2"/>
-              </w:numPr>
-              <w:spacing w:after="148"/>
-              <w:ind w:right="972"/>
-              <w:rPr>
-                <w:rFonts w:eastAsia="Arial" w:cs="Arial"/>
-              </w:rPr>
-            </w:pPr>
-            <w:r>
-              <w:rPr>
-                <w:rFonts w:eastAsia="Arial" w:cs="Arial"/>
-              </w:rPr>
-              <w:t xml:space="preserve"> Presenter discouraged discussion.</w:t>
+              <w:t xml:space="preserve">Presenter </w:t>
+            </w:r>
+            <w:r>
+              <w:rPr>
+                <w:rFonts w:eastAsia="Arial" w:cs="Arial"/>
+              </w:rPr>
+              <w:t>was hostile toward the audience</w:t>
             </w:r>
           </w:p>
         </w:tc>
@@ -1978,7 +1798,7 @@
   <a:extraClrSchemeLst/>
   <a:extLst>
     <a:ext uri="{05A4C25C-085E-4340-85A3-A5531E510DB2}">
-      <thm15:themeFamily xmlns:thm15="http://schemas.microsoft.com/office/thememl/2012/main" xmlns="" name="Office Theme" id="{62F939B6-93AF-4DB8-9C6B-D6C7DFDC589F}" vid="{4A3C46E8-61CC-4603-A589-7422A47A8E4A}"/>
+      <thm15:themeFamily xmlns="" xmlns:thm15="http://schemas.microsoft.com/office/thememl/2012/main" name="Office Theme" id="{62F939B6-93AF-4DB8-9C6B-D6C7DFDC589F}" vid="{4A3C46E8-61CC-4603-A589-7422A47A8E4A}"/>
     </a:ext>
   </a:extLst>
 </a:theme>

</xml_diff>